<commit_message>
Actualizacion diagrama de negocio
</commit_message>
<xml_diff>
--- a/desarrollo/FRSIAAATR/Negocio/FRSIAAATR_DN.docx
+++ b/desarrollo/FRSIAAATR/Negocio/FRSIAAATR_DN.docx
@@ -1,6 +1,6 @@
 
 <file path=word/document.xml><?xml version="1.0" encoding="utf-8"?>
-<w:document xmlns:wpc="http://schemas.microsoft.com/office/word/2010/wordprocessingCanvas" xmlns:cx="http://schemas.microsoft.com/office/drawing/2014/chartex" xmlns:cx1="http://schemas.microsoft.com/office/drawing/2015/9/8/chartex" xmlns:cx2="http://schemas.microsoft.com/office/drawing/2015/10/21/chartex" xmlns:cx3="http://schemas.microsoft.com/office/drawing/2016/5/9/chartex" xmlns:cx4="http://schemas.microsoft.com/office/drawing/2016/5/10/chartex" xmlns:cx5="http://schemas.microsoft.com/office/drawing/2016/5/11/chartex" xmlns:cx6="http://schemas.microsoft.com/office/drawing/2016/5/12/chartex" xmlns:cx7="http://schemas.microsoft.com/office/drawing/2016/5/13/chartex" xmlns:cx8="http://schemas.microsoft.com/office/drawing/2016/5/14/chartex" xmlns:mc="http://schemas.openxmlformats.org/markup-compatibility/2006" xmlns:aink="http://schemas.microsoft.com/office/drawing/2016/ink" xmlns:am3d="http://schemas.microsoft.com/office/drawing/2017/model3d" xmlns:o="urn:schemas-microsoft-com:office:office" xmlns:r="http://schemas.openxmlformats.org/officeDocument/2006/relationships" xmlns:m="http://schemas.openxmlformats.org/officeDocument/2006/math" xmlns:v="urn:schemas-microsoft-com:vml" xmlns:wp14="http://schemas.microsoft.com/office/word/2010/wordprocessingDrawing" xmlns:wp="http://schemas.openxmlformats.org/drawingml/2006/wordprocessingDrawing" xmlns:w10="urn:schemas-microsoft-com:office:word" xmlns:w="http://schemas.openxmlformats.org/wordprocessingml/2006/main" xmlns:w14="http://schemas.microsoft.com/office/word/2010/wordml" xmlns:w15="http://schemas.microsoft.com/office/word/2012/wordml" xmlns:w16cex="http://schemas.microsoft.com/office/word/2018/wordml/cex" xmlns:w16cid="http://schemas.microsoft.com/office/word/2016/wordml/cid" xmlns:w16="http://schemas.microsoft.com/office/word/2018/wordml" xmlns:w16se="http://schemas.microsoft.com/office/word/2015/wordml/symex" xmlns:wpg="http://schemas.microsoft.com/office/word/2010/wordprocessingGroup" xmlns:wpi="http://schemas.microsoft.com/office/word/2010/wordprocessingInk" xmlns:wne="http://schemas.microsoft.com/office/word/2006/wordml" xmlns:wps="http://schemas.microsoft.com/office/word/2010/wordprocessingShape" mc:Ignorable="w14 w15 w16se w16cid w16 w16cex wp14">
+<w:document xmlns:wpc="http://schemas.microsoft.com/office/word/2010/wordprocessingCanvas" xmlns:mc="http://schemas.openxmlformats.org/markup-compatibility/2006" xmlns:o="urn:schemas-microsoft-com:office:office" xmlns:r="http://schemas.openxmlformats.org/officeDocument/2006/relationships" xmlns:m="http://schemas.openxmlformats.org/officeDocument/2006/math" xmlns:v="urn:schemas-microsoft-com:vml" xmlns:wp14="http://schemas.microsoft.com/office/word/2010/wordprocessingDrawing" xmlns:wp="http://schemas.openxmlformats.org/drawingml/2006/wordprocessingDrawing" xmlns:w10="urn:schemas-microsoft-com:office:word" xmlns:w="http://schemas.openxmlformats.org/wordprocessingml/2006/main" xmlns:w14="http://schemas.microsoft.com/office/word/2010/wordml" xmlns:w15="http://schemas.microsoft.com/office/word/2012/wordml" xmlns:wpg="http://schemas.microsoft.com/office/word/2010/wordprocessingGroup" xmlns:wpi="http://schemas.microsoft.com/office/word/2010/wordprocessingInk" xmlns:wne="http://schemas.microsoft.com/office/word/2006/wordml" xmlns:wps="http://schemas.microsoft.com/office/word/2010/wordprocessingShape" mc:Ignorable="w14 w15 wp14">
   <w:body>
     <w:p>
       <w:pPr>
@@ -192,12 +192,56 @@
           <w:rFonts w:ascii="Times New Roman" w:eastAsia="Times New Roman" w:hAnsi="Times New Roman" w:cs="Times New Roman"/>
         </w:rPr>
       </w:pPr>
-      <w:r>
-        <w:rPr>
-          <w:rFonts w:ascii="Times New Roman" w:eastAsia="Times New Roman" w:hAnsi="Times New Roman" w:cs="Times New Roman"/>
-        </w:rPr>
-        <w:t>Almonacid Paripancca Antony Brayan</w:t>
-      </w:r>
+      <w:proofErr w:type="spellStart"/>
+      <w:r>
+        <w:rPr>
+          <w:rFonts w:ascii="Times New Roman" w:eastAsia="Times New Roman" w:hAnsi="Times New Roman" w:cs="Times New Roman"/>
+        </w:rPr>
+        <w:t>Almonacid</w:t>
+      </w:r>
+      <w:proofErr w:type="spellEnd"/>
+      <w:r>
+        <w:rPr>
+          <w:rFonts w:ascii="Times New Roman" w:eastAsia="Times New Roman" w:hAnsi="Times New Roman" w:cs="Times New Roman"/>
+        </w:rPr>
+        <w:t xml:space="preserve"> </w:t>
+      </w:r>
+      <w:proofErr w:type="spellStart"/>
+      <w:r>
+        <w:rPr>
+          <w:rFonts w:ascii="Times New Roman" w:eastAsia="Times New Roman" w:hAnsi="Times New Roman" w:cs="Times New Roman"/>
+        </w:rPr>
+        <w:t>Paripancca</w:t>
+      </w:r>
+      <w:proofErr w:type="spellEnd"/>
+      <w:r>
+        <w:rPr>
+          <w:rFonts w:ascii="Times New Roman" w:eastAsia="Times New Roman" w:hAnsi="Times New Roman" w:cs="Times New Roman"/>
+        </w:rPr>
+        <w:t xml:space="preserve"> </w:t>
+      </w:r>
+      <w:proofErr w:type="spellStart"/>
+      <w:r>
+        <w:rPr>
+          <w:rFonts w:ascii="Times New Roman" w:eastAsia="Times New Roman" w:hAnsi="Times New Roman" w:cs="Times New Roman"/>
+        </w:rPr>
+        <w:t>Antony</w:t>
+      </w:r>
+      <w:proofErr w:type="spellEnd"/>
+      <w:r>
+        <w:rPr>
+          <w:rFonts w:ascii="Times New Roman" w:eastAsia="Times New Roman" w:hAnsi="Times New Roman" w:cs="Times New Roman"/>
+        </w:rPr>
+        <w:t xml:space="preserve"> </w:t>
+      </w:r>
+      <w:proofErr w:type="spellStart"/>
+      <w:r>
+        <w:rPr>
+          <w:rFonts w:ascii="Times New Roman" w:eastAsia="Times New Roman" w:hAnsi="Times New Roman" w:cs="Times New Roman"/>
+        </w:rPr>
+        <w:t>Brayan</w:t>
+      </w:r>
+      <w:proofErr w:type="spellEnd"/>
     </w:p>
     <w:p>
       <w:pPr>
@@ -217,7 +261,35 @@
         <w:rPr>
           <w:rFonts w:ascii="Times New Roman" w:eastAsia="Times New Roman" w:hAnsi="Times New Roman" w:cs="Times New Roman"/>
         </w:rPr>
-        <w:t>Montalvo Garcia Antony Abel</w:t>
+        <w:t xml:space="preserve">Montalvo </w:t>
+      </w:r>
+      <w:proofErr w:type="spellStart"/>
+      <w:r>
+        <w:rPr>
+          <w:rFonts w:ascii="Times New Roman" w:eastAsia="Times New Roman" w:hAnsi="Times New Roman" w:cs="Times New Roman"/>
+        </w:rPr>
+        <w:t>Garcia</w:t>
+      </w:r>
+      <w:proofErr w:type="spellEnd"/>
+      <w:r>
+        <w:rPr>
+          <w:rFonts w:ascii="Times New Roman" w:eastAsia="Times New Roman" w:hAnsi="Times New Roman" w:cs="Times New Roman"/>
+        </w:rPr>
+        <w:t xml:space="preserve"> </w:t>
+      </w:r>
+      <w:proofErr w:type="spellStart"/>
+      <w:r>
+        <w:rPr>
+          <w:rFonts w:ascii="Times New Roman" w:eastAsia="Times New Roman" w:hAnsi="Times New Roman" w:cs="Times New Roman"/>
+        </w:rPr>
+        <w:t>Antony</w:t>
+      </w:r>
+      <w:proofErr w:type="spellEnd"/>
+      <w:r>
+        <w:rPr>
+          <w:rFonts w:ascii="Times New Roman" w:eastAsia="Times New Roman" w:hAnsi="Times New Roman" w:cs="Times New Roman"/>
+        </w:rPr>
+        <w:t xml:space="preserve"> Abel</w:t>
       </w:r>
     </w:p>
     <w:p>
@@ -255,11 +327,33 @@
           <w:rFonts w:ascii="Times New Roman" w:eastAsia="Times New Roman" w:hAnsi="Times New Roman" w:cs="Times New Roman"/>
         </w:rPr>
       </w:pPr>
-      <w:r>
-        <w:rPr>
-          <w:rFonts w:ascii="Times New Roman" w:eastAsia="Times New Roman" w:hAnsi="Times New Roman" w:cs="Times New Roman"/>
-        </w:rPr>
-        <w:t>Unocc Sihuinta Roberto Carlos</w:t>
+      <w:proofErr w:type="spellStart"/>
+      <w:r>
+        <w:rPr>
+          <w:rFonts w:ascii="Times New Roman" w:eastAsia="Times New Roman" w:hAnsi="Times New Roman" w:cs="Times New Roman"/>
+        </w:rPr>
+        <w:t>Unocc</w:t>
+      </w:r>
+      <w:proofErr w:type="spellEnd"/>
+      <w:r>
+        <w:rPr>
+          <w:rFonts w:ascii="Times New Roman" w:eastAsia="Times New Roman" w:hAnsi="Times New Roman" w:cs="Times New Roman"/>
+        </w:rPr>
+        <w:t xml:space="preserve"> </w:t>
+      </w:r>
+      <w:proofErr w:type="spellStart"/>
+      <w:r>
+        <w:rPr>
+          <w:rFonts w:ascii="Times New Roman" w:eastAsia="Times New Roman" w:hAnsi="Times New Roman" w:cs="Times New Roman"/>
+        </w:rPr>
+        <w:t>Sihuinta</w:t>
+      </w:r>
+      <w:proofErr w:type="spellEnd"/>
+      <w:r>
+        <w:rPr>
+          <w:rFonts w:ascii="Times New Roman" w:eastAsia="Times New Roman" w:hAnsi="Times New Roman" w:cs="Times New Roman"/>
+        </w:rPr>
+        <w:t xml:space="preserve"> Roberto Carlos</w:t>
       </w:r>
     </w:p>
     <w:p>
@@ -276,11 +370,33 @@
           <w:rFonts w:ascii="Times New Roman" w:eastAsia="Times New Roman" w:hAnsi="Times New Roman" w:cs="Times New Roman"/>
         </w:rPr>
       </w:pPr>
-      <w:r>
-        <w:rPr>
-          <w:rFonts w:ascii="Times New Roman" w:eastAsia="Times New Roman" w:hAnsi="Times New Roman" w:cs="Times New Roman"/>
-        </w:rPr>
-        <w:t>Pernia Meza Iver Elvis</w:t>
+      <w:proofErr w:type="spellStart"/>
+      <w:r>
+        <w:rPr>
+          <w:rFonts w:ascii="Times New Roman" w:eastAsia="Times New Roman" w:hAnsi="Times New Roman" w:cs="Times New Roman"/>
+        </w:rPr>
+        <w:t>Pernia</w:t>
+      </w:r>
+      <w:proofErr w:type="spellEnd"/>
+      <w:r>
+        <w:rPr>
+          <w:rFonts w:ascii="Times New Roman" w:eastAsia="Times New Roman" w:hAnsi="Times New Roman" w:cs="Times New Roman"/>
+        </w:rPr>
+        <w:t xml:space="preserve"> Meza </w:t>
+      </w:r>
+      <w:proofErr w:type="spellStart"/>
+      <w:r>
+        <w:rPr>
+          <w:rFonts w:ascii="Times New Roman" w:eastAsia="Times New Roman" w:hAnsi="Times New Roman" w:cs="Times New Roman"/>
+        </w:rPr>
+        <w:t>Iver</w:t>
+      </w:r>
+      <w:proofErr w:type="spellEnd"/>
+      <w:r>
+        <w:rPr>
+          <w:rFonts w:ascii="Times New Roman" w:eastAsia="Times New Roman" w:hAnsi="Times New Roman" w:cs="Times New Roman"/>
+        </w:rPr>
+        <w:t xml:space="preserve"> Elvis</w:t>
       </w:r>
     </w:p>
     <w:p>
@@ -294,11 +410,33 @@
           <w:rFonts w:ascii="Times New Roman" w:eastAsia="Times New Roman" w:hAnsi="Times New Roman" w:cs="Times New Roman"/>
         </w:rPr>
       </w:pPr>
-      <w:r>
-        <w:rPr>
-          <w:rFonts w:ascii="Times New Roman" w:eastAsia="Times New Roman" w:hAnsi="Times New Roman" w:cs="Times New Roman"/>
-        </w:rPr>
-        <w:t>Garcia Martinez Christian Arturo</w:t>
+      <w:proofErr w:type="spellStart"/>
+      <w:r>
+        <w:rPr>
+          <w:rFonts w:ascii="Times New Roman" w:eastAsia="Times New Roman" w:hAnsi="Times New Roman" w:cs="Times New Roman"/>
+        </w:rPr>
+        <w:t>Garcia</w:t>
+      </w:r>
+      <w:proofErr w:type="spellEnd"/>
+      <w:r>
+        <w:rPr>
+          <w:rFonts w:ascii="Times New Roman" w:eastAsia="Times New Roman" w:hAnsi="Times New Roman" w:cs="Times New Roman"/>
+        </w:rPr>
+        <w:t xml:space="preserve"> </w:t>
+      </w:r>
+      <w:proofErr w:type="spellStart"/>
+      <w:r>
+        <w:rPr>
+          <w:rFonts w:ascii="Times New Roman" w:eastAsia="Times New Roman" w:hAnsi="Times New Roman" w:cs="Times New Roman"/>
+        </w:rPr>
+        <w:t>Martinez</w:t>
+      </w:r>
+      <w:proofErr w:type="spellEnd"/>
+      <w:r>
+        <w:rPr>
+          <w:rFonts w:ascii="Times New Roman" w:eastAsia="Times New Roman" w:hAnsi="Times New Roman" w:cs="Times New Roman"/>
+        </w:rPr>
+        <w:t xml:space="preserve"> Christian Arturo</w:t>
       </w:r>
     </w:p>
     <w:p>
@@ -313,7 +451,7 @@
     </w:p>
     <w:p>
       <w:pPr>
-        <w:pStyle w:val="TtuloTDC"/>
+        <w:pStyle w:val="TtulodeTDC"/>
         <w:numPr>
           <w:ilvl w:val="0"/>
           <w:numId w:val="0"/>
@@ -382,7 +520,7 @@
       <w:r>
         <w:rPr>
           <w:noProof/>
-          <w:lang w:val="es-ES" w:eastAsia="es-PE"/>
+          <w:lang w:val="es-ES" w:eastAsia="es-ES"/>
         </w:rPr>
         <w:drawing>
           <wp:inline distT="0" distB="0" distL="0" distR="0" wp14:anchorId="0407522D" wp14:editId="18680F6F">
@@ -532,7 +670,7 @@
       <w:r>
         <w:rPr>
           <w:noProof/>
-          <w:lang w:eastAsia="es-PE"/>
+          <w:lang w:val="es-ES" w:eastAsia="es-ES"/>
         </w:rPr>
         <w:drawing>
           <wp:anchor distT="0" distB="0" distL="114300" distR="114300" simplePos="0" relativeHeight="251662336" behindDoc="0" locked="0" layoutInCell="1" allowOverlap="1" wp14:anchorId="211D60F4" wp14:editId="60AEB479">
@@ -670,6 +808,7 @@
         </w:rPr>
         <w:t xml:space="preserve"> </w:t>
       </w:r>
+      <w:bookmarkStart w:id="0" w:name="_GoBack"/>
       <w:r>
         <w:rPr>
           <w:rFonts w:ascii="Times New Roman" w:hAnsi="Times New Roman" w:cs="Times New Roman"/>
@@ -682,37 +821,18 @@
         <w:t>Solicitar constancia digital</w:t>
       </w:r>
     </w:p>
-    <w:p>
-      <w:pPr>
-        <w:rPr>
-          <w:rFonts w:ascii="Times New Roman" w:hAnsi="Times New Roman" w:cs="Times New Roman"/>
-          <w:b/>
-          <w:bCs/>
-          <w:sz w:val="24"/>
-          <w:szCs w:val="24"/>
-          <w:lang w:val="es-ES" w:eastAsia="es-PE"/>
-        </w:rPr>
-      </w:pPr>
-    </w:p>
+    <w:bookmarkEnd w:id="0"/>
     <w:p>
       <w:r>
         <w:rPr>
           <w:noProof/>
-          <w:lang w:eastAsia="es-PE"/>
+          <w:lang w:val="es-ES" w:eastAsia="es-ES"/>
         </w:rPr>
         <w:drawing>
-          <wp:anchor distT="0" distB="0" distL="114300" distR="114300" simplePos="0" relativeHeight="251660288" behindDoc="0" locked="0" layoutInCell="1" allowOverlap="1" wp14:anchorId="52D481F7" wp14:editId="3F93F9A1">
-            <wp:simplePos x="0" y="0"/>
-            <wp:positionH relativeFrom="margin">
-              <wp:posOffset>-384810</wp:posOffset>
-            </wp:positionH>
-            <wp:positionV relativeFrom="paragraph">
-              <wp:posOffset>291465</wp:posOffset>
-            </wp:positionV>
-            <wp:extent cx="6353810" cy="2828290"/>
-            <wp:effectExtent l="0" t="0" r="8890" b="0"/>
-            <wp:wrapSquare wrapText="bothSides"/>
-            <wp:docPr id="5" name="Imagen 5" descr="Captura de pantalla de un celular&#10;&#10;Descripción generada automáticamente"/>
+          <wp:inline distT="0" distB="0" distL="0" distR="0" wp14:anchorId="7EA85AAD" wp14:editId="4F9B8305">
+            <wp:extent cx="5853034" cy="2537852"/>
+            <wp:effectExtent l="0" t="0" r="0" b="0"/>
+            <wp:docPr id="9" name="Imagen 9"/>
             <wp:cNvGraphicFramePr>
               <a:graphicFrameLocks xmlns:a="http://schemas.openxmlformats.org/drawingml/2006/main" noChangeAspect="1"/>
             </wp:cNvGraphicFramePr>
@@ -720,7 +840,7 @@
               <a:graphicData uri="http://schemas.openxmlformats.org/drawingml/2006/picture">
                 <pic:pic xmlns:pic="http://schemas.openxmlformats.org/drawingml/2006/picture">
                   <pic:nvPicPr>
-                    <pic:cNvPr id="5" name="Anotación 2020-06-30 170617.png"/>
+                    <pic:cNvPr id="9" name="kasdksamdkmasd.PNG"/>
                     <pic:cNvPicPr/>
                   </pic:nvPicPr>
                   <pic:blipFill>
@@ -738,7 +858,7 @@
                   <pic:spPr>
                     <a:xfrm>
                       <a:off x="0" y="0"/>
-                      <a:ext cx="6353810" cy="2828290"/>
+                      <a:ext cx="5867088" cy="2543946"/>
                     </a:xfrm>
                     <a:prstGeom prst="rect">
                       <a:avLst/>
@@ -747,14 +867,22 @@
                 </pic:pic>
               </a:graphicData>
             </a:graphic>
-            <wp14:sizeRelH relativeFrom="page">
-              <wp14:pctWidth>0</wp14:pctWidth>
-            </wp14:sizeRelH>
-            <wp14:sizeRelV relativeFrom="page">
-              <wp14:pctHeight>0</wp14:pctHeight>
-            </wp14:sizeRelV>
-          </wp:anchor>
+          </wp:inline>
         </w:drawing>
+      </w:r>
+      <w:r>
+        <w:rPr>
+          <w:noProof/>
+          <w:lang w:val="es-ES" w:eastAsia="es-ES"/>
+        </w:rPr>
+        <w:t xml:space="preserve"> </w:t>
+      </w:r>
+      <w:r>
+        <w:rPr>
+          <w:noProof/>
+          <w:lang w:val="es-ES" w:eastAsia="es-ES"/>
+        </w:rPr>
+        <w:t xml:space="preserve"> </w:t>
       </w:r>
     </w:p>
     <w:p/>
@@ -818,11 +946,10 @@
         </w:rPr>
         <w:t>Enviar notificación con respecto a requisitos observados</w:t>
       </w:r>
-    </w:p>
-    <w:p>
       <w:r>
         <w:rPr>
           <w:noProof/>
+          <w:lang w:val="es-ES" w:eastAsia="es-ES"/>
         </w:rPr>
         <w:drawing>
           <wp:anchor distT="0" distB="0" distL="114300" distR="114300" simplePos="0" relativeHeight="251661312" behindDoc="0" locked="0" layoutInCell="1" allowOverlap="1" wp14:anchorId="5486E9BD" wp14:editId="7C596AB9">
@@ -884,6 +1011,20 @@
     <w:p/>
     <w:p/>
     <w:p/>
+    <w:p/>
+    <w:p/>
+    <w:p>
+      <w:pPr>
+        <w:rPr>
+          <w:rFonts w:ascii="Times New Roman" w:hAnsi="Times New Roman" w:cs="Times New Roman"/>
+          <w:b/>
+          <w:bCs/>
+          <w:sz w:val="24"/>
+          <w:szCs w:val="24"/>
+          <w:lang w:val="es-ES" w:eastAsia="es-PE"/>
+        </w:rPr>
+      </w:pPr>
+    </w:p>
     <w:p>
       <w:pPr>
         <w:pStyle w:val="Prrafodelista"/>
@@ -932,19 +1073,12 @@
           <w:szCs w:val="24"/>
           <w:lang w:val="es-ES" w:eastAsia="es-PE"/>
         </w:rPr>
-        <w:t xml:space="preserve"> – Tramite de constancia de ingreso digital</w:t>
-      </w:r>
-    </w:p>
-    <w:p>
-      <w:pPr>
-        <w:jc w:val="center"/>
-      </w:pPr>
-    </w:p>
-    <w:p>
+        <w:t>– Tramite de constancia de ingreso digital</w:t>
+      </w:r>
       <w:r>
         <w:rPr>
           <w:noProof/>
-          <w:lang w:eastAsia="es-PE"/>
+          <w:lang w:val="es-ES" w:eastAsia="es-ES"/>
         </w:rPr>
         <w:drawing>
           <wp:anchor distT="0" distB="0" distL="114300" distR="114300" simplePos="0" relativeHeight="251659264" behindDoc="0" locked="0" layoutInCell="1" allowOverlap="1" wp14:anchorId="259E4724" wp14:editId="441BEB7F">
@@ -1021,8 +1155,8 @@
 </file>
 
 <file path=word/numbering.xml><?xml version="1.0" encoding="utf-8"?>
-<w:numbering xmlns:wpc="http://schemas.microsoft.com/office/word/2010/wordprocessingCanvas" xmlns:cx="http://schemas.microsoft.com/office/drawing/2014/chartex" xmlns:cx1="http://schemas.microsoft.com/office/drawing/2015/9/8/chartex" xmlns:cx2="http://schemas.microsoft.com/office/drawing/2015/10/21/chartex" xmlns:cx3="http://schemas.microsoft.com/office/drawing/2016/5/9/chartex" xmlns:cx4="http://schemas.microsoft.com/office/drawing/2016/5/10/chartex" xmlns:cx5="http://schemas.microsoft.com/office/drawing/2016/5/11/chartex" xmlns:cx6="http://schemas.microsoft.com/office/drawing/2016/5/12/chartex" xmlns:cx7="http://schemas.microsoft.com/office/drawing/2016/5/13/chartex" xmlns:cx8="http://schemas.microsoft.com/office/drawing/2016/5/14/chartex" xmlns:mc="http://schemas.openxmlformats.org/markup-compatibility/2006" xmlns:aink="http://schemas.microsoft.com/office/drawing/2016/ink" xmlns:am3d="http://schemas.microsoft.com/office/drawing/2017/model3d" xmlns:o="urn:schemas-microsoft-com:office:office" xmlns:r="http://schemas.openxmlformats.org/officeDocument/2006/relationships" xmlns:m="http://schemas.openxmlformats.org/officeDocument/2006/math" xmlns:v="urn:schemas-microsoft-com:vml" xmlns:wp14="http://schemas.microsoft.com/office/word/2010/wordprocessingDrawing" xmlns:wp="http://schemas.openxmlformats.org/drawingml/2006/wordprocessingDrawing" xmlns:w10="urn:schemas-microsoft-com:office:word" xmlns:w="http://schemas.openxmlformats.org/wordprocessingml/2006/main" xmlns:w14="http://schemas.microsoft.com/office/word/2010/wordml" xmlns:w15="http://schemas.microsoft.com/office/word/2012/wordml" xmlns:w16cex="http://schemas.microsoft.com/office/word/2018/wordml/cex" xmlns:w16cid="http://schemas.microsoft.com/office/word/2016/wordml/cid" xmlns:w16="http://schemas.microsoft.com/office/word/2018/wordml" xmlns:w16se="http://schemas.microsoft.com/office/word/2015/wordml/symex" xmlns:wpg="http://schemas.microsoft.com/office/word/2010/wordprocessingGroup" xmlns:wpi="http://schemas.microsoft.com/office/word/2010/wordprocessingInk" xmlns:wne="http://schemas.microsoft.com/office/word/2006/wordml" xmlns:wps="http://schemas.microsoft.com/office/word/2010/wordprocessingShape" mc:Ignorable="w14 w15 w16se w16cid w16 w16cex wp14">
-  <w:abstractNum w:abstractNumId="0" w15:restartNumberingAfterBreak="0">
+<w:numbering xmlns:wpc="http://schemas.microsoft.com/office/word/2010/wordprocessingCanvas" xmlns:mc="http://schemas.openxmlformats.org/markup-compatibility/2006" xmlns:o="urn:schemas-microsoft-com:office:office" xmlns:r="http://schemas.openxmlformats.org/officeDocument/2006/relationships" xmlns:m="http://schemas.openxmlformats.org/officeDocument/2006/math" xmlns:v="urn:schemas-microsoft-com:vml" xmlns:wp14="http://schemas.microsoft.com/office/word/2010/wordprocessingDrawing" xmlns:wp="http://schemas.openxmlformats.org/drawingml/2006/wordprocessingDrawing" xmlns:w10="urn:schemas-microsoft-com:office:word" xmlns:w="http://schemas.openxmlformats.org/wordprocessingml/2006/main" xmlns:w14="http://schemas.microsoft.com/office/word/2010/wordml" xmlns:w15="http://schemas.microsoft.com/office/word/2012/wordml" xmlns:wpg="http://schemas.microsoft.com/office/word/2010/wordprocessingGroup" xmlns:wpi="http://schemas.microsoft.com/office/word/2010/wordprocessingInk" xmlns:wne="http://schemas.microsoft.com/office/word/2006/wordml" xmlns:wps="http://schemas.microsoft.com/office/word/2010/wordprocessingShape" mc:Ignorable="w14 w15 wp14">
+  <w:abstractNum w:abstractNumId="0">
     <w:nsid w:val="182E4BD6"/>
     <w:multiLevelType w:val="hybridMultilevel"/>
     <w:tmpl w:val="CC905546"/>
@@ -1108,7 +1242,7 @@
       </w:pPr>
     </w:lvl>
   </w:abstractNum>
-  <w:abstractNum w:abstractNumId="1" w15:restartNumberingAfterBreak="0">
+  <w:abstractNum w:abstractNumId="1">
     <w:nsid w:val="3CE43064"/>
     <w:multiLevelType w:val="hybridMultilevel"/>
     <w:tmpl w:val="CC905546"/>
@@ -1194,7 +1328,7 @@
       </w:pPr>
     </w:lvl>
   </w:abstractNum>
-  <w:abstractNum w:abstractNumId="2" w15:restartNumberingAfterBreak="0">
+  <w:abstractNum w:abstractNumId="2">
     <w:nsid w:val="422D727E"/>
     <w:multiLevelType w:val="hybridMultilevel"/>
     <w:tmpl w:val="CC905546"/>
@@ -1280,7 +1414,7 @@
       </w:pPr>
     </w:lvl>
   </w:abstractNum>
-  <w:abstractNum w:abstractNumId="3" w15:restartNumberingAfterBreak="0">
+  <w:abstractNum w:abstractNumId="3">
     <w:nsid w:val="6C7B709F"/>
     <w:multiLevelType w:val="hybridMultilevel"/>
     <w:tmpl w:val="CC905546"/>
@@ -1366,7 +1500,7 @@
       </w:pPr>
     </w:lvl>
   </w:abstractNum>
-  <w:abstractNum w:abstractNumId="4" w15:restartNumberingAfterBreak="0">
+  <w:abstractNum w:abstractNumId="4">
     <w:nsid w:val="6FA60048"/>
     <w:multiLevelType w:val="multilevel"/>
     <w:tmpl w:val="D64009FC"/>
@@ -1479,7 +1613,7 @@
       </w:rPr>
     </w:lvl>
   </w:abstractNum>
-  <w:abstractNum w:abstractNumId="5" w15:restartNumberingAfterBreak="0">
+  <w:abstractNum w:abstractNumId="5">
     <w:nsid w:val="7607416D"/>
     <w:multiLevelType w:val="multilevel"/>
     <w:tmpl w:val="5A5C10AC"/>
@@ -1607,7 +1741,7 @@
 </file>
 
 <file path=word/styles.xml><?xml version="1.0" encoding="utf-8"?>
-<w:styles xmlns:mc="http://schemas.openxmlformats.org/markup-compatibility/2006" xmlns:r="http://schemas.openxmlformats.org/officeDocument/2006/relationships" xmlns:w="http://schemas.openxmlformats.org/wordprocessingml/2006/main" xmlns:w14="http://schemas.microsoft.com/office/word/2010/wordml" xmlns:w15="http://schemas.microsoft.com/office/word/2012/wordml" xmlns:w16cex="http://schemas.microsoft.com/office/word/2018/wordml/cex" xmlns:w16cid="http://schemas.microsoft.com/office/word/2016/wordml/cid" xmlns:w16="http://schemas.microsoft.com/office/word/2018/wordml" xmlns:w16se="http://schemas.microsoft.com/office/word/2015/wordml/symex" mc:Ignorable="w14 w15 w16se w16cid w16 w16cex">
+<w:styles xmlns:mc="http://schemas.openxmlformats.org/markup-compatibility/2006" xmlns:r="http://schemas.openxmlformats.org/officeDocument/2006/relationships" xmlns:w="http://schemas.openxmlformats.org/wordprocessingml/2006/main" xmlns:w14="http://schemas.microsoft.com/office/word/2010/wordml" xmlns:w15="http://schemas.microsoft.com/office/word/2012/wordml" mc:Ignorable="w14 w15">
   <w:docDefaults>
     <w:rPrDefault>
       <w:rPr>
@@ -1623,7 +1757,7 @@
       </w:pPr>
     </w:pPrDefault>
   </w:docDefaults>
-  <w:latentStyles w:defLockedState="0" w:defUIPriority="99" w:defSemiHidden="0" w:defUnhideWhenUsed="0" w:defQFormat="0" w:count="376">
+  <w:latentStyles w:defLockedState="0" w:defUIPriority="99" w:defSemiHidden="0" w:defUnhideWhenUsed="0" w:defQFormat="0" w:count="371">
     <w:lsdException w:name="Normal" w:uiPriority="0" w:qFormat="1"/>
     <w:lsdException w:name="heading 1" w:uiPriority="9" w:qFormat="1"/>
     <w:lsdException w:name="heading 2" w:semiHidden="1" w:uiPriority="9" w:unhideWhenUsed="1" w:qFormat="1"/>
@@ -1995,11 +2129,6 @@
     <w:lsdException w:name="List Table 5 Dark Accent 6" w:uiPriority="50"/>
     <w:lsdException w:name="List Table 6 Colorful Accent 6" w:uiPriority="51"/>
     <w:lsdException w:name="List Table 7 Colorful Accent 6" w:uiPriority="52"/>
-    <w:lsdException w:name="Mention" w:semiHidden="1" w:unhideWhenUsed="1"/>
-    <w:lsdException w:name="Smart Hyperlink" w:semiHidden="1" w:unhideWhenUsed="1"/>
-    <w:lsdException w:name="Hashtag" w:semiHidden="1" w:unhideWhenUsed="1"/>
-    <w:lsdException w:name="Unresolved Mention" w:semiHidden="1" w:unhideWhenUsed="1"/>
-    <w:lsdException w:name="Smart Link" w:semiHidden="1" w:unhideWhenUsed="1"/>
   </w:latentStyles>
   <w:style w:type="paragraph" w:default="1" w:styleId="Normal">
     <w:name w:val="Normal"/>
@@ -2387,7 +2516,7 @@
       <w:szCs w:val="21"/>
     </w:rPr>
   </w:style>
-  <w:style w:type="paragraph" w:styleId="TtuloTDC">
+  <w:style w:type="paragraph" w:styleId="TtulodeTDC">
     <w:name w:val="TOC Heading"/>
     <w:basedOn w:val="Ttulo1"/>
     <w:next w:val="Normal"/>

</xml_diff>

<commit_message>
Actualización diagrama de negocio
</commit_message>
<xml_diff>
--- a/desarrollo/FRSIAAATR/Negocio/FRSIAAATR_DN.docx
+++ b/desarrollo/FRSIAAATR/Negocio/FRSIAAATR_DN.docx
@@ -1,6 +1,6 @@
 
 <file path=word/document.xml><?xml version="1.0" encoding="utf-8"?>
-<w:document xmlns:wpc="http://schemas.microsoft.com/office/word/2010/wordprocessingCanvas" xmlns:mc="http://schemas.openxmlformats.org/markup-compatibility/2006" xmlns:o="urn:schemas-microsoft-com:office:office" xmlns:r="http://schemas.openxmlformats.org/officeDocument/2006/relationships" xmlns:m="http://schemas.openxmlformats.org/officeDocument/2006/math" xmlns:v="urn:schemas-microsoft-com:vml" xmlns:wp14="http://schemas.microsoft.com/office/word/2010/wordprocessingDrawing" xmlns:wp="http://schemas.openxmlformats.org/drawingml/2006/wordprocessingDrawing" xmlns:w10="urn:schemas-microsoft-com:office:word" xmlns:w="http://schemas.openxmlformats.org/wordprocessingml/2006/main" xmlns:w14="http://schemas.microsoft.com/office/word/2010/wordml" xmlns:w15="http://schemas.microsoft.com/office/word/2012/wordml" xmlns:wpg="http://schemas.microsoft.com/office/word/2010/wordprocessingGroup" xmlns:wpi="http://schemas.microsoft.com/office/word/2010/wordprocessingInk" xmlns:wne="http://schemas.microsoft.com/office/word/2006/wordml" xmlns:wps="http://schemas.microsoft.com/office/word/2010/wordprocessingShape" mc:Ignorable="w14 w15 wp14">
+<w:document xmlns:wpc="http://schemas.microsoft.com/office/word/2010/wordprocessingCanvas" xmlns:cx="http://schemas.microsoft.com/office/drawing/2014/chartex" xmlns:cx1="http://schemas.microsoft.com/office/drawing/2015/9/8/chartex" xmlns:cx2="http://schemas.microsoft.com/office/drawing/2015/10/21/chartex" xmlns:cx3="http://schemas.microsoft.com/office/drawing/2016/5/9/chartex" xmlns:cx4="http://schemas.microsoft.com/office/drawing/2016/5/10/chartex" xmlns:cx5="http://schemas.microsoft.com/office/drawing/2016/5/11/chartex" xmlns:cx6="http://schemas.microsoft.com/office/drawing/2016/5/12/chartex" xmlns:cx7="http://schemas.microsoft.com/office/drawing/2016/5/13/chartex" xmlns:cx8="http://schemas.microsoft.com/office/drawing/2016/5/14/chartex" xmlns:mc="http://schemas.openxmlformats.org/markup-compatibility/2006" xmlns:aink="http://schemas.microsoft.com/office/drawing/2016/ink" xmlns:am3d="http://schemas.microsoft.com/office/drawing/2017/model3d" xmlns:o="urn:schemas-microsoft-com:office:office" xmlns:r="http://schemas.openxmlformats.org/officeDocument/2006/relationships" xmlns:m="http://schemas.openxmlformats.org/officeDocument/2006/math" xmlns:v="urn:schemas-microsoft-com:vml" xmlns:wp14="http://schemas.microsoft.com/office/word/2010/wordprocessingDrawing" xmlns:wp="http://schemas.openxmlformats.org/drawingml/2006/wordprocessingDrawing" xmlns:w10="urn:schemas-microsoft-com:office:word" xmlns:w="http://schemas.openxmlformats.org/wordprocessingml/2006/main" xmlns:w14="http://schemas.microsoft.com/office/word/2010/wordml" xmlns:w15="http://schemas.microsoft.com/office/word/2012/wordml" xmlns:w16cex="http://schemas.microsoft.com/office/word/2018/wordml/cex" xmlns:w16cid="http://schemas.microsoft.com/office/word/2016/wordml/cid" xmlns:w16="http://schemas.microsoft.com/office/word/2018/wordml" xmlns:w16se="http://schemas.microsoft.com/office/word/2015/wordml/symex" xmlns:wpg="http://schemas.microsoft.com/office/word/2010/wordprocessingGroup" xmlns:wpi="http://schemas.microsoft.com/office/word/2010/wordprocessingInk" xmlns:wne="http://schemas.microsoft.com/office/word/2006/wordml" xmlns:wps="http://schemas.microsoft.com/office/word/2010/wordprocessingShape" mc:Ignorable="w14 w15 w16se w16cid w16 w16cex wp14">
   <w:body>
     <w:p>
       <w:pPr>
@@ -192,56 +192,12 @@
           <w:rFonts w:ascii="Times New Roman" w:eastAsia="Times New Roman" w:hAnsi="Times New Roman" w:cs="Times New Roman"/>
         </w:rPr>
       </w:pPr>
-      <w:proofErr w:type="spellStart"/>
-      <w:r>
-        <w:rPr>
-          <w:rFonts w:ascii="Times New Roman" w:eastAsia="Times New Roman" w:hAnsi="Times New Roman" w:cs="Times New Roman"/>
-        </w:rPr>
-        <w:t>Almonacid</w:t>
-      </w:r>
-      <w:proofErr w:type="spellEnd"/>
-      <w:r>
-        <w:rPr>
-          <w:rFonts w:ascii="Times New Roman" w:eastAsia="Times New Roman" w:hAnsi="Times New Roman" w:cs="Times New Roman"/>
-        </w:rPr>
-        <w:t xml:space="preserve"> </w:t>
-      </w:r>
-      <w:proofErr w:type="spellStart"/>
-      <w:r>
-        <w:rPr>
-          <w:rFonts w:ascii="Times New Roman" w:eastAsia="Times New Roman" w:hAnsi="Times New Roman" w:cs="Times New Roman"/>
-        </w:rPr>
-        <w:t>Paripancca</w:t>
-      </w:r>
-      <w:proofErr w:type="spellEnd"/>
-      <w:r>
-        <w:rPr>
-          <w:rFonts w:ascii="Times New Roman" w:eastAsia="Times New Roman" w:hAnsi="Times New Roman" w:cs="Times New Roman"/>
-        </w:rPr>
-        <w:t xml:space="preserve"> </w:t>
-      </w:r>
-      <w:proofErr w:type="spellStart"/>
-      <w:r>
-        <w:rPr>
-          <w:rFonts w:ascii="Times New Roman" w:eastAsia="Times New Roman" w:hAnsi="Times New Roman" w:cs="Times New Roman"/>
-        </w:rPr>
-        <w:t>Antony</w:t>
-      </w:r>
-      <w:proofErr w:type="spellEnd"/>
-      <w:r>
-        <w:rPr>
-          <w:rFonts w:ascii="Times New Roman" w:eastAsia="Times New Roman" w:hAnsi="Times New Roman" w:cs="Times New Roman"/>
-        </w:rPr>
-        <w:t xml:space="preserve"> </w:t>
-      </w:r>
-      <w:proofErr w:type="spellStart"/>
-      <w:r>
-        <w:rPr>
-          <w:rFonts w:ascii="Times New Roman" w:eastAsia="Times New Roman" w:hAnsi="Times New Roman" w:cs="Times New Roman"/>
-        </w:rPr>
-        <w:t>Brayan</w:t>
-      </w:r>
-      <w:proofErr w:type="spellEnd"/>
+      <w:r>
+        <w:rPr>
+          <w:rFonts w:ascii="Times New Roman" w:eastAsia="Times New Roman" w:hAnsi="Times New Roman" w:cs="Times New Roman"/>
+        </w:rPr>
+        <w:t>Almonacid Paripancca Antony Brayan</w:t>
+      </w:r>
     </w:p>
     <w:p>
       <w:pPr>
@@ -261,35 +217,7 @@
         <w:rPr>
           <w:rFonts w:ascii="Times New Roman" w:eastAsia="Times New Roman" w:hAnsi="Times New Roman" w:cs="Times New Roman"/>
         </w:rPr>
-        <w:t xml:space="preserve">Montalvo </w:t>
-      </w:r>
-      <w:proofErr w:type="spellStart"/>
-      <w:r>
-        <w:rPr>
-          <w:rFonts w:ascii="Times New Roman" w:eastAsia="Times New Roman" w:hAnsi="Times New Roman" w:cs="Times New Roman"/>
-        </w:rPr>
-        <w:t>Garcia</w:t>
-      </w:r>
-      <w:proofErr w:type="spellEnd"/>
-      <w:r>
-        <w:rPr>
-          <w:rFonts w:ascii="Times New Roman" w:eastAsia="Times New Roman" w:hAnsi="Times New Roman" w:cs="Times New Roman"/>
-        </w:rPr>
-        <w:t xml:space="preserve"> </w:t>
-      </w:r>
-      <w:proofErr w:type="spellStart"/>
-      <w:r>
-        <w:rPr>
-          <w:rFonts w:ascii="Times New Roman" w:eastAsia="Times New Roman" w:hAnsi="Times New Roman" w:cs="Times New Roman"/>
-        </w:rPr>
-        <w:t>Antony</w:t>
-      </w:r>
-      <w:proofErr w:type="spellEnd"/>
-      <w:r>
-        <w:rPr>
-          <w:rFonts w:ascii="Times New Roman" w:eastAsia="Times New Roman" w:hAnsi="Times New Roman" w:cs="Times New Roman"/>
-        </w:rPr>
-        <w:t xml:space="preserve"> Abel</w:t>
+        <w:t>Montalvo Garcia Antony Abel</w:t>
       </w:r>
     </w:p>
     <w:p>
@@ -327,33 +255,11 @@
           <w:rFonts w:ascii="Times New Roman" w:eastAsia="Times New Roman" w:hAnsi="Times New Roman" w:cs="Times New Roman"/>
         </w:rPr>
       </w:pPr>
-      <w:proofErr w:type="spellStart"/>
-      <w:r>
-        <w:rPr>
-          <w:rFonts w:ascii="Times New Roman" w:eastAsia="Times New Roman" w:hAnsi="Times New Roman" w:cs="Times New Roman"/>
-        </w:rPr>
-        <w:t>Unocc</w:t>
-      </w:r>
-      <w:proofErr w:type="spellEnd"/>
-      <w:r>
-        <w:rPr>
-          <w:rFonts w:ascii="Times New Roman" w:eastAsia="Times New Roman" w:hAnsi="Times New Roman" w:cs="Times New Roman"/>
-        </w:rPr>
-        <w:t xml:space="preserve"> </w:t>
-      </w:r>
-      <w:proofErr w:type="spellStart"/>
-      <w:r>
-        <w:rPr>
-          <w:rFonts w:ascii="Times New Roman" w:eastAsia="Times New Roman" w:hAnsi="Times New Roman" w:cs="Times New Roman"/>
-        </w:rPr>
-        <w:t>Sihuinta</w:t>
-      </w:r>
-      <w:proofErr w:type="spellEnd"/>
-      <w:r>
-        <w:rPr>
-          <w:rFonts w:ascii="Times New Roman" w:eastAsia="Times New Roman" w:hAnsi="Times New Roman" w:cs="Times New Roman"/>
-        </w:rPr>
-        <w:t xml:space="preserve"> Roberto Carlos</w:t>
+      <w:r>
+        <w:rPr>
+          <w:rFonts w:ascii="Times New Roman" w:eastAsia="Times New Roman" w:hAnsi="Times New Roman" w:cs="Times New Roman"/>
+        </w:rPr>
+        <w:t>Unocc Sihuinta Roberto Carlos</w:t>
       </w:r>
     </w:p>
     <w:p>
@@ -370,33 +276,11 @@
           <w:rFonts w:ascii="Times New Roman" w:eastAsia="Times New Roman" w:hAnsi="Times New Roman" w:cs="Times New Roman"/>
         </w:rPr>
       </w:pPr>
-      <w:proofErr w:type="spellStart"/>
-      <w:r>
-        <w:rPr>
-          <w:rFonts w:ascii="Times New Roman" w:eastAsia="Times New Roman" w:hAnsi="Times New Roman" w:cs="Times New Roman"/>
-        </w:rPr>
-        <w:t>Pernia</w:t>
-      </w:r>
-      <w:proofErr w:type="spellEnd"/>
-      <w:r>
-        <w:rPr>
-          <w:rFonts w:ascii="Times New Roman" w:eastAsia="Times New Roman" w:hAnsi="Times New Roman" w:cs="Times New Roman"/>
-        </w:rPr>
-        <w:t xml:space="preserve"> Meza </w:t>
-      </w:r>
-      <w:proofErr w:type="spellStart"/>
-      <w:r>
-        <w:rPr>
-          <w:rFonts w:ascii="Times New Roman" w:eastAsia="Times New Roman" w:hAnsi="Times New Roman" w:cs="Times New Roman"/>
-        </w:rPr>
-        <w:t>Iver</w:t>
-      </w:r>
-      <w:proofErr w:type="spellEnd"/>
-      <w:r>
-        <w:rPr>
-          <w:rFonts w:ascii="Times New Roman" w:eastAsia="Times New Roman" w:hAnsi="Times New Roman" w:cs="Times New Roman"/>
-        </w:rPr>
-        <w:t xml:space="preserve"> Elvis</w:t>
+      <w:r>
+        <w:rPr>
+          <w:rFonts w:ascii="Times New Roman" w:eastAsia="Times New Roman" w:hAnsi="Times New Roman" w:cs="Times New Roman"/>
+        </w:rPr>
+        <w:t>Pernia Meza Iver Elvis</w:t>
       </w:r>
     </w:p>
     <w:p>
@@ -410,33 +294,11 @@
           <w:rFonts w:ascii="Times New Roman" w:eastAsia="Times New Roman" w:hAnsi="Times New Roman" w:cs="Times New Roman"/>
         </w:rPr>
       </w:pPr>
-      <w:proofErr w:type="spellStart"/>
-      <w:r>
-        <w:rPr>
-          <w:rFonts w:ascii="Times New Roman" w:eastAsia="Times New Roman" w:hAnsi="Times New Roman" w:cs="Times New Roman"/>
-        </w:rPr>
-        <w:t>Garcia</w:t>
-      </w:r>
-      <w:proofErr w:type="spellEnd"/>
-      <w:r>
-        <w:rPr>
-          <w:rFonts w:ascii="Times New Roman" w:eastAsia="Times New Roman" w:hAnsi="Times New Roman" w:cs="Times New Roman"/>
-        </w:rPr>
-        <w:t xml:space="preserve"> </w:t>
-      </w:r>
-      <w:proofErr w:type="spellStart"/>
-      <w:r>
-        <w:rPr>
-          <w:rFonts w:ascii="Times New Roman" w:eastAsia="Times New Roman" w:hAnsi="Times New Roman" w:cs="Times New Roman"/>
-        </w:rPr>
-        <w:t>Martinez</w:t>
-      </w:r>
-      <w:proofErr w:type="spellEnd"/>
-      <w:r>
-        <w:rPr>
-          <w:rFonts w:ascii="Times New Roman" w:eastAsia="Times New Roman" w:hAnsi="Times New Roman" w:cs="Times New Roman"/>
-        </w:rPr>
-        <w:t xml:space="preserve"> Christian Arturo</w:t>
+      <w:r>
+        <w:rPr>
+          <w:rFonts w:ascii="Times New Roman" w:eastAsia="Times New Roman" w:hAnsi="Times New Roman" w:cs="Times New Roman"/>
+        </w:rPr>
+        <w:t>Garcia Martinez Christian Arturo</w:t>
       </w:r>
     </w:p>
     <w:p>
@@ -451,7 +313,7 @@
     </w:p>
     <w:p>
       <w:pPr>
-        <w:pStyle w:val="TtulodeTDC"/>
+        <w:pStyle w:val="TtuloTDC"/>
         <w:numPr>
           <w:ilvl w:val="0"/>
           <w:numId w:val="0"/>
@@ -477,38 +339,56 @@
     </w:p>
     <w:p>
       <w:pPr>
-        <w:rPr>
-          <w:lang w:val="es-ES" w:eastAsia="es-PE"/>
-        </w:rPr>
-      </w:pPr>
-    </w:p>
-    <w:p>
+        <w:pStyle w:val="Prrafodelista"/>
+        <w:numPr>
+          <w:ilvl w:val="0"/>
+          <w:numId w:val="3"/>
+        </w:numPr>
+        <w:rPr>
+          <w:rFonts w:ascii="Times New Roman" w:hAnsi="Times New Roman" w:cs="Times New Roman"/>
+          <w:b/>
+          <w:bCs/>
+          <w:sz w:val="24"/>
+          <w:szCs w:val="24"/>
+          <w:lang w:val="es-ES" w:eastAsia="es-PE"/>
+        </w:rPr>
+      </w:pPr>
+      <w:r>
+        <w:rPr>
+          <w:rFonts w:ascii="Times New Roman" w:hAnsi="Times New Roman" w:cs="Times New Roman"/>
+          <w:b/>
+          <w:bCs/>
+          <w:sz w:val="24"/>
+          <w:szCs w:val="24"/>
+          <w:lang w:val="es-ES" w:eastAsia="es-PE"/>
+        </w:rPr>
+        <w:lastRenderedPageBreak/>
+        <w:t>PN1 - Registrar Inscripción de postulantes</w:t>
+      </w:r>
+    </w:p>
+    <w:p>
+      <w:pPr>
+        <w:rPr>
+          <w:lang w:val="es-ES" w:eastAsia="es-PE"/>
+        </w:rPr>
+      </w:pPr>
+    </w:p>
+    <w:p>
+      <w:pPr>
+        <w:rPr>
+          <w:lang w:val="es-ES" w:eastAsia="es-PE"/>
+        </w:rPr>
+      </w:pPr>
       <w:r>
         <w:rPr>
           <w:noProof/>
-          <w:lang w:eastAsia="es-PE"/>
+          <w:lang w:val="es-ES" w:eastAsia="es-PE"/>
         </w:rPr>
         <w:drawing>
-          <wp:anchor distT="0" distB="0" distL="114300" distR="114300" simplePos="0" relativeHeight="251658240" behindDoc="1" locked="0" layoutInCell="1" allowOverlap="1">
-            <wp:simplePos x="0" y="0"/>
-            <wp:positionH relativeFrom="column">
-              <wp:posOffset>1598694</wp:posOffset>
-            </wp:positionH>
-            <wp:positionV relativeFrom="paragraph">
-              <wp:posOffset>2594345</wp:posOffset>
-            </wp:positionV>
-            <wp:extent cx="2976880" cy="1701165"/>
-            <wp:effectExtent l="0" t="0" r="0" b="0"/>
-            <wp:wrapTight wrapText="bothSides">
-              <wp:wrapPolygon edited="0">
-                <wp:start x="0" y="0"/>
-                <wp:lineTo x="0" y="21286"/>
-                <wp:lineTo x="21425" y="21286"/>
-                <wp:lineTo x="21425" y="0"/>
-                <wp:lineTo x="0" y="0"/>
-              </wp:wrapPolygon>
-            </wp:wrapTight>
-            <wp:docPr id="1" name="Imagen 1" descr="https://docs.google.com/drawings/u/0/d/sNxlvyYCDBQijsOI0HKandg/image?w=313&amp;h=179&amp;rev=1&amp;ac=1&amp;parent=1IXwTRQAN2SMgZT1Cvqj59FsooGe_KDDQ"/>
+          <wp:inline distT="0" distB="0" distL="0" distR="0" wp14:anchorId="0407522D" wp14:editId="18680F6F">
+            <wp:extent cx="4886325" cy="3980769"/>
+            <wp:effectExtent l="0" t="0" r="0" b="1270"/>
+            <wp:docPr id="3" name="Imagen 3" descr="Captura de pantalla de un celular&#10;&#10;Descripción generada automáticamente"/>
             <wp:cNvGraphicFramePr>
               <a:graphicFrameLocks xmlns:a="http://schemas.openxmlformats.org/drawingml/2006/main" noChangeAspect="1"/>
             </wp:cNvGraphicFramePr>
@@ -516,10 +396,8 @@
               <a:graphicData uri="http://schemas.openxmlformats.org/drawingml/2006/picture">
                 <pic:pic xmlns:pic="http://schemas.openxmlformats.org/drawingml/2006/picture">
                   <pic:nvPicPr>
-                    <pic:cNvPr id="0" name="Picture 1" descr="https://docs.google.com/drawings/u/0/d/sNxlvyYCDBQijsOI0HKandg/image?w=313&amp;h=179&amp;rev=1&amp;ac=1&amp;parent=1IXwTRQAN2SMgZT1Cvqj59FsooGe_KDDQ"/>
-                    <pic:cNvPicPr>
-                      <a:picLocks noChangeAspect="1" noChangeArrowheads="1"/>
-                    </pic:cNvPicPr>
+                    <pic:cNvPr id="3" name="Anotación 2020-06-30 170617.png"/>
+                    <pic:cNvPicPr/>
                   </pic:nvPicPr>
                   <pic:blipFill>
                     <a:blip r:embed="rId5">
@@ -529,23 +407,176 @@
                         </a:ext>
                       </a:extLst>
                     </a:blip>
-                    <a:srcRect/>
                     <a:stretch>
                       <a:fillRect/>
                     </a:stretch>
                   </pic:blipFill>
-                  <pic:spPr bwMode="auto">
+                  <pic:spPr>
                     <a:xfrm>
                       <a:off x="0" y="0"/>
-                      <a:ext cx="2976880" cy="1701165"/>
+                      <a:ext cx="4896561" cy="3989108"/>
                     </a:xfrm>
                     <a:prstGeom prst="rect">
                       <a:avLst/>
                     </a:prstGeom>
-                    <a:noFill/>
-                    <a:ln>
-                      <a:noFill/>
-                    </a:ln>
+                  </pic:spPr>
+                </pic:pic>
+              </a:graphicData>
+            </a:graphic>
+          </wp:inline>
+        </w:drawing>
+      </w:r>
+    </w:p>
+    <w:p>
+      <w:pPr>
+        <w:rPr>
+          <w:lang w:val="es-ES" w:eastAsia="es-PE"/>
+        </w:rPr>
+      </w:pPr>
+    </w:p>
+    <w:p>
+      <w:pPr>
+        <w:pStyle w:val="Prrafodelista"/>
+        <w:numPr>
+          <w:ilvl w:val="0"/>
+          <w:numId w:val="3"/>
+        </w:numPr>
+        <w:rPr>
+          <w:rFonts w:ascii="Times New Roman" w:hAnsi="Times New Roman" w:cs="Times New Roman"/>
+          <w:b/>
+          <w:bCs/>
+          <w:sz w:val="24"/>
+          <w:szCs w:val="24"/>
+          <w:lang w:val="es-ES" w:eastAsia="es-PE"/>
+        </w:rPr>
+      </w:pPr>
+      <w:r>
+        <w:rPr>
+          <w:rFonts w:ascii="Times New Roman" w:hAnsi="Times New Roman" w:cs="Times New Roman"/>
+          <w:b/>
+          <w:bCs/>
+          <w:sz w:val="24"/>
+          <w:szCs w:val="24"/>
+          <w:lang w:val="es-ES" w:eastAsia="es-PE"/>
+        </w:rPr>
+        <w:t>PN</w:t>
+      </w:r>
+      <w:r>
+        <w:rPr>
+          <w:rFonts w:ascii="Times New Roman" w:hAnsi="Times New Roman" w:cs="Times New Roman"/>
+          <w:b/>
+          <w:bCs/>
+          <w:sz w:val="24"/>
+          <w:szCs w:val="24"/>
+          <w:lang w:val="es-ES" w:eastAsia="es-PE"/>
+        </w:rPr>
+        <w:t>2</w:t>
+      </w:r>
+      <w:r>
+        <w:rPr>
+          <w:rFonts w:ascii="Times New Roman" w:hAnsi="Times New Roman" w:cs="Times New Roman"/>
+          <w:b/>
+          <w:bCs/>
+          <w:sz w:val="24"/>
+          <w:szCs w:val="24"/>
+          <w:lang w:val="es-ES" w:eastAsia="es-PE"/>
+        </w:rPr>
+        <w:t xml:space="preserve"> </w:t>
+      </w:r>
+      <w:r>
+        <w:rPr>
+          <w:rFonts w:ascii="Times New Roman" w:hAnsi="Times New Roman" w:cs="Times New Roman"/>
+          <w:b/>
+          <w:bCs/>
+          <w:sz w:val="24"/>
+          <w:szCs w:val="24"/>
+          <w:lang w:val="es-ES" w:eastAsia="es-PE"/>
+        </w:rPr>
+        <w:t>–</w:t>
+      </w:r>
+      <w:r>
+        <w:rPr>
+          <w:rFonts w:ascii="Times New Roman" w:hAnsi="Times New Roman" w:cs="Times New Roman"/>
+          <w:b/>
+          <w:bCs/>
+          <w:sz w:val="24"/>
+          <w:szCs w:val="24"/>
+          <w:lang w:val="es-ES" w:eastAsia="es-PE"/>
+        </w:rPr>
+        <w:t xml:space="preserve"> </w:t>
+      </w:r>
+      <w:r>
+        <w:rPr>
+          <w:rFonts w:ascii="Times New Roman" w:hAnsi="Times New Roman" w:cs="Times New Roman"/>
+          <w:b/>
+          <w:bCs/>
+          <w:sz w:val="24"/>
+          <w:szCs w:val="24"/>
+          <w:lang w:val="es-ES" w:eastAsia="es-PE"/>
+        </w:rPr>
+        <w:t>Iniciar sesión mediante reconocimiento facial</w:t>
+      </w:r>
+    </w:p>
+    <w:p>
+      <w:pPr>
+        <w:pStyle w:val="Prrafodelista"/>
+        <w:rPr>
+          <w:rFonts w:ascii="Times New Roman" w:hAnsi="Times New Roman" w:cs="Times New Roman"/>
+          <w:b/>
+          <w:bCs/>
+          <w:sz w:val="24"/>
+          <w:szCs w:val="24"/>
+          <w:lang w:val="es-ES" w:eastAsia="es-PE"/>
+        </w:rPr>
+      </w:pPr>
+      <w:r>
+        <w:rPr>
+          <w:noProof/>
+          <w:lang w:eastAsia="es-PE"/>
+        </w:rPr>
+        <w:drawing>
+          <wp:anchor distT="0" distB="0" distL="114300" distR="114300" simplePos="0" relativeHeight="251662336" behindDoc="0" locked="0" layoutInCell="1" allowOverlap="1" wp14:anchorId="211D60F4" wp14:editId="60AEB479">
+            <wp:simplePos x="0" y="0"/>
+            <wp:positionH relativeFrom="column">
+              <wp:posOffset>-393065</wp:posOffset>
+            </wp:positionH>
+            <wp:positionV relativeFrom="paragraph">
+              <wp:posOffset>485775</wp:posOffset>
+            </wp:positionV>
+            <wp:extent cx="6400800" cy="2666365"/>
+            <wp:effectExtent l="0" t="0" r="0" b="635"/>
+            <wp:wrapSquare wrapText="bothSides"/>
+            <wp:docPr id="4" name="Imagen 4" descr="Captura de pantalla de un celular&#10;&#10;Descripción generada automáticamente"/>
+            <wp:cNvGraphicFramePr>
+              <a:graphicFrameLocks xmlns:a="http://schemas.openxmlformats.org/drawingml/2006/main" noChangeAspect="1"/>
+            </wp:cNvGraphicFramePr>
+            <a:graphic xmlns:a="http://schemas.openxmlformats.org/drawingml/2006/main">
+              <a:graphicData uri="http://schemas.openxmlformats.org/drawingml/2006/picture">
+                <pic:pic xmlns:pic="http://schemas.openxmlformats.org/drawingml/2006/picture">
+                  <pic:nvPicPr>
+                    <pic:cNvPr id="4" name="Anotación 2020-06-30 170617.png"/>
+                    <pic:cNvPicPr/>
+                  </pic:nvPicPr>
+                  <pic:blipFill>
+                    <a:blip r:embed="rId6">
+                      <a:extLst>
+                        <a:ext uri="{28A0092B-C50C-407E-A947-70E740481C1C}">
+                          <a14:useLocalDpi xmlns:a14="http://schemas.microsoft.com/office/drawing/2010/main" val="0"/>
+                        </a:ext>
+                      </a:extLst>
+                    </a:blip>
+                    <a:stretch>
+                      <a:fillRect/>
+                    </a:stretch>
+                  </pic:blipFill>
+                  <pic:spPr>
+                    <a:xfrm>
+                      <a:off x="0" y="0"/>
+                      <a:ext cx="6400800" cy="2666365"/>
+                    </a:xfrm>
+                    <a:prstGeom prst="rect">
+                      <a:avLst/>
+                    </a:prstGeom>
                   </pic:spPr>
                 </pic:pic>
               </a:graphicData>
@@ -560,70 +591,363 @@
         </w:drawing>
       </w:r>
     </w:p>
+    <w:p>
+      <w:pPr>
+        <w:rPr>
+          <w:lang w:val="es-ES" w:eastAsia="es-PE"/>
+        </w:rPr>
+      </w:pPr>
+    </w:p>
+    <w:p>
+      <w:pPr>
+        <w:pStyle w:val="Prrafodelista"/>
+        <w:numPr>
+          <w:ilvl w:val="0"/>
+          <w:numId w:val="3"/>
+        </w:numPr>
+        <w:rPr>
+          <w:rFonts w:ascii="Times New Roman" w:hAnsi="Times New Roman" w:cs="Times New Roman"/>
+          <w:b/>
+          <w:bCs/>
+          <w:sz w:val="24"/>
+          <w:szCs w:val="24"/>
+          <w:lang w:val="es-ES" w:eastAsia="es-PE"/>
+        </w:rPr>
+      </w:pPr>
+      <w:r>
+        <w:rPr>
+          <w:rFonts w:ascii="Times New Roman" w:hAnsi="Times New Roman" w:cs="Times New Roman"/>
+          <w:b/>
+          <w:bCs/>
+          <w:sz w:val="24"/>
+          <w:szCs w:val="24"/>
+          <w:lang w:val="es-ES" w:eastAsia="es-PE"/>
+        </w:rPr>
+        <w:lastRenderedPageBreak/>
+        <w:t>PN</w:t>
+      </w:r>
+      <w:r>
+        <w:rPr>
+          <w:rFonts w:ascii="Times New Roman" w:hAnsi="Times New Roman" w:cs="Times New Roman"/>
+          <w:b/>
+          <w:bCs/>
+          <w:sz w:val="24"/>
+          <w:szCs w:val="24"/>
+          <w:lang w:val="es-ES" w:eastAsia="es-PE"/>
+        </w:rPr>
+        <w:t>3</w:t>
+      </w:r>
+      <w:r>
+        <w:rPr>
+          <w:rFonts w:ascii="Times New Roman" w:hAnsi="Times New Roman" w:cs="Times New Roman"/>
+          <w:b/>
+          <w:bCs/>
+          <w:sz w:val="24"/>
+          <w:szCs w:val="24"/>
+          <w:lang w:val="es-ES" w:eastAsia="es-PE"/>
+        </w:rPr>
+        <w:t xml:space="preserve"> </w:t>
+      </w:r>
+      <w:r>
+        <w:rPr>
+          <w:rFonts w:ascii="Times New Roman" w:hAnsi="Times New Roman" w:cs="Times New Roman"/>
+          <w:b/>
+          <w:bCs/>
+          <w:sz w:val="24"/>
+          <w:szCs w:val="24"/>
+          <w:lang w:val="es-ES" w:eastAsia="es-PE"/>
+        </w:rPr>
+        <w:t>–</w:t>
+      </w:r>
+      <w:r>
+        <w:rPr>
+          <w:rFonts w:ascii="Times New Roman" w:hAnsi="Times New Roman" w:cs="Times New Roman"/>
+          <w:b/>
+          <w:bCs/>
+          <w:sz w:val="24"/>
+          <w:szCs w:val="24"/>
+          <w:lang w:val="es-ES" w:eastAsia="es-PE"/>
+        </w:rPr>
+        <w:t xml:space="preserve"> </w:t>
+      </w:r>
+      <w:r>
+        <w:rPr>
+          <w:rFonts w:ascii="Times New Roman" w:hAnsi="Times New Roman" w:cs="Times New Roman"/>
+          <w:b/>
+          <w:bCs/>
+          <w:sz w:val="24"/>
+          <w:szCs w:val="24"/>
+          <w:lang w:val="es-ES" w:eastAsia="es-PE"/>
+        </w:rPr>
+        <w:t>Solicitar constancia digital</w:t>
+      </w:r>
+    </w:p>
+    <w:p>
+      <w:pPr>
+        <w:rPr>
+          <w:rFonts w:ascii="Times New Roman" w:hAnsi="Times New Roman" w:cs="Times New Roman"/>
+          <w:b/>
+          <w:bCs/>
+          <w:sz w:val="24"/>
+          <w:szCs w:val="24"/>
+          <w:lang w:val="es-ES" w:eastAsia="es-PE"/>
+        </w:rPr>
+      </w:pPr>
+    </w:p>
+    <w:p>
+      <w:r>
+        <w:rPr>
+          <w:noProof/>
+          <w:lang w:eastAsia="es-PE"/>
+        </w:rPr>
+        <w:drawing>
+          <wp:anchor distT="0" distB="0" distL="114300" distR="114300" simplePos="0" relativeHeight="251660288" behindDoc="0" locked="0" layoutInCell="1" allowOverlap="1" wp14:anchorId="52D481F7" wp14:editId="3F93F9A1">
+            <wp:simplePos x="0" y="0"/>
+            <wp:positionH relativeFrom="margin">
+              <wp:posOffset>-384810</wp:posOffset>
+            </wp:positionH>
+            <wp:positionV relativeFrom="paragraph">
+              <wp:posOffset>291465</wp:posOffset>
+            </wp:positionV>
+            <wp:extent cx="6353810" cy="2828290"/>
+            <wp:effectExtent l="0" t="0" r="8890" b="0"/>
+            <wp:wrapSquare wrapText="bothSides"/>
+            <wp:docPr id="5" name="Imagen 5" descr="Captura de pantalla de un celular&#10;&#10;Descripción generada automáticamente"/>
+            <wp:cNvGraphicFramePr>
+              <a:graphicFrameLocks xmlns:a="http://schemas.openxmlformats.org/drawingml/2006/main" noChangeAspect="1"/>
+            </wp:cNvGraphicFramePr>
+            <a:graphic xmlns:a="http://schemas.openxmlformats.org/drawingml/2006/main">
+              <a:graphicData uri="http://schemas.openxmlformats.org/drawingml/2006/picture">
+                <pic:pic xmlns:pic="http://schemas.openxmlformats.org/drawingml/2006/picture">
+                  <pic:nvPicPr>
+                    <pic:cNvPr id="5" name="Anotación 2020-06-30 170617.png"/>
+                    <pic:cNvPicPr/>
+                  </pic:nvPicPr>
+                  <pic:blipFill>
+                    <a:blip r:embed="rId7">
+                      <a:extLst>
+                        <a:ext uri="{28A0092B-C50C-407E-A947-70E740481C1C}">
+                          <a14:useLocalDpi xmlns:a14="http://schemas.microsoft.com/office/drawing/2010/main" val="0"/>
+                        </a:ext>
+                      </a:extLst>
+                    </a:blip>
+                    <a:stretch>
+                      <a:fillRect/>
+                    </a:stretch>
+                  </pic:blipFill>
+                  <pic:spPr>
+                    <a:xfrm>
+                      <a:off x="0" y="0"/>
+                      <a:ext cx="6353810" cy="2828290"/>
+                    </a:xfrm>
+                    <a:prstGeom prst="rect">
+                      <a:avLst/>
+                    </a:prstGeom>
+                  </pic:spPr>
+                </pic:pic>
+              </a:graphicData>
+            </a:graphic>
+            <wp14:sizeRelH relativeFrom="page">
+              <wp14:pctWidth>0</wp14:pctWidth>
+            </wp14:sizeRelH>
+            <wp14:sizeRelV relativeFrom="page">
+              <wp14:pctHeight>0</wp14:pctHeight>
+            </wp14:sizeRelV>
+          </wp:anchor>
+        </w:drawing>
+      </w:r>
+    </w:p>
+    <w:p/>
+    <w:p>
+      <w:pPr>
+        <w:pStyle w:val="Prrafodelista"/>
+        <w:numPr>
+          <w:ilvl w:val="0"/>
+          <w:numId w:val="3"/>
+        </w:numPr>
+        <w:rPr>
+          <w:rFonts w:ascii="Times New Roman" w:hAnsi="Times New Roman" w:cs="Times New Roman"/>
+          <w:b/>
+          <w:bCs/>
+          <w:sz w:val="24"/>
+          <w:szCs w:val="24"/>
+          <w:lang w:val="es-ES" w:eastAsia="es-PE"/>
+        </w:rPr>
+      </w:pPr>
+      <w:r>
+        <w:rPr>
+          <w:rFonts w:ascii="Times New Roman" w:hAnsi="Times New Roman" w:cs="Times New Roman"/>
+          <w:b/>
+          <w:bCs/>
+          <w:sz w:val="24"/>
+          <w:szCs w:val="24"/>
+          <w:lang w:val="es-ES" w:eastAsia="es-PE"/>
+        </w:rPr>
+        <w:t>PN</w:t>
+      </w:r>
+      <w:r>
+        <w:rPr>
+          <w:rFonts w:ascii="Times New Roman" w:hAnsi="Times New Roman" w:cs="Times New Roman"/>
+          <w:b/>
+          <w:bCs/>
+          <w:sz w:val="24"/>
+          <w:szCs w:val="24"/>
+          <w:lang w:val="es-ES" w:eastAsia="es-PE"/>
+        </w:rPr>
+        <w:t>4</w:t>
+      </w:r>
+      <w:r>
+        <w:rPr>
+          <w:rFonts w:ascii="Times New Roman" w:hAnsi="Times New Roman" w:cs="Times New Roman"/>
+          <w:b/>
+          <w:bCs/>
+          <w:sz w:val="24"/>
+          <w:szCs w:val="24"/>
+          <w:lang w:val="es-ES" w:eastAsia="es-PE"/>
+        </w:rPr>
+        <w:t xml:space="preserve"> – </w:t>
+      </w:r>
+      <w:r>
+        <w:rPr>
+          <w:rFonts w:ascii="Times New Roman" w:hAnsi="Times New Roman" w:cs="Times New Roman"/>
+          <w:b/>
+          <w:bCs/>
+          <w:sz w:val="24"/>
+          <w:szCs w:val="24"/>
+          <w:lang w:val="es-ES" w:eastAsia="es-PE"/>
+        </w:rPr>
+        <w:t>Enviar notificación con respecto a requisitos observados</w:t>
+      </w:r>
+    </w:p>
+    <w:p>
+      <w:r>
+        <w:rPr>
+          <w:noProof/>
+        </w:rPr>
+        <w:drawing>
+          <wp:anchor distT="0" distB="0" distL="114300" distR="114300" simplePos="0" relativeHeight="251661312" behindDoc="0" locked="0" layoutInCell="1" allowOverlap="1" wp14:anchorId="5486E9BD" wp14:editId="7C596AB9">
+            <wp:simplePos x="0" y="0"/>
+            <wp:positionH relativeFrom="column">
+              <wp:posOffset>-398145</wp:posOffset>
+            </wp:positionH>
+            <wp:positionV relativeFrom="paragraph">
+              <wp:posOffset>449580</wp:posOffset>
+            </wp:positionV>
+            <wp:extent cx="6369685" cy="3143250"/>
+            <wp:effectExtent l="0" t="0" r="0" b="0"/>
+            <wp:wrapSquare wrapText="bothSides"/>
+            <wp:docPr id="6" name="Imagen 6" descr="Captura de pantalla de un celular&#10;&#10;Descripción generada automáticamente"/>
+            <wp:cNvGraphicFramePr>
+              <a:graphicFrameLocks xmlns:a="http://schemas.openxmlformats.org/drawingml/2006/main" noChangeAspect="1"/>
+            </wp:cNvGraphicFramePr>
+            <a:graphic xmlns:a="http://schemas.openxmlformats.org/drawingml/2006/main">
+              <a:graphicData uri="http://schemas.openxmlformats.org/drawingml/2006/picture">
+                <pic:pic xmlns:pic="http://schemas.openxmlformats.org/drawingml/2006/picture">
+                  <pic:nvPicPr>
+                    <pic:cNvPr id="6" name="Anotación 2020-06-30 170617.png"/>
+                    <pic:cNvPicPr/>
+                  </pic:nvPicPr>
+                  <pic:blipFill>
+                    <a:blip r:embed="rId8">
+                      <a:extLst>
+                        <a:ext uri="{28A0092B-C50C-407E-A947-70E740481C1C}">
+                          <a14:useLocalDpi xmlns:a14="http://schemas.microsoft.com/office/drawing/2010/main" val="0"/>
+                        </a:ext>
+                      </a:extLst>
+                    </a:blip>
+                    <a:stretch>
+                      <a:fillRect/>
+                    </a:stretch>
+                  </pic:blipFill>
+                  <pic:spPr>
+                    <a:xfrm>
+                      <a:off x="0" y="0"/>
+                      <a:ext cx="6369685" cy="3143250"/>
+                    </a:xfrm>
+                    <a:prstGeom prst="rect">
+                      <a:avLst/>
+                    </a:prstGeom>
+                  </pic:spPr>
+                </pic:pic>
+              </a:graphicData>
+            </a:graphic>
+            <wp14:sizeRelH relativeFrom="page">
+              <wp14:pctWidth>0</wp14:pctWidth>
+            </wp14:sizeRelH>
+            <wp14:sizeRelV relativeFrom="page">
+              <wp14:pctHeight>0</wp14:pctHeight>
+            </wp14:sizeRelV>
+          </wp:anchor>
+        </w:drawing>
+      </w:r>
+    </w:p>
     <w:p/>
     <w:p/>
     <w:p/>
-    <w:p/>
-    <w:p/>
-    <w:p/>
-    <w:p/>
-    <w:p/>
-    <w:p/>
-    <w:p/>
-    <w:p/>
-    <w:p/>
-    <w:p/>
-    <w:p/>
+    <w:p>
+      <w:pPr>
+        <w:pStyle w:val="Prrafodelista"/>
+        <w:numPr>
+          <w:ilvl w:val="0"/>
+          <w:numId w:val="3"/>
+        </w:numPr>
+        <w:rPr>
+          <w:rFonts w:ascii="Times New Roman" w:hAnsi="Times New Roman" w:cs="Times New Roman"/>
+          <w:b/>
+          <w:bCs/>
+          <w:sz w:val="24"/>
+          <w:szCs w:val="24"/>
+          <w:lang w:val="es-ES" w:eastAsia="es-PE"/>
+        </w:rPr>
+      </w:pPr>
+      <w:r>
+        <w:rPr>
+          <w:rFonts w:ascii="Times New Roman" w:hAnsi="Times New Roman" w:cs="Times New Roman"/>
+          <w:b/>
+          <w:bCs/>
+          <w:sz w:val="24"/>
+          <w:szCs w:val="24"/>
+          <w:lang w:val="es-ES" w:eastAsia="es-PE"/>
+        </w:rPr>
+        <w:lastRenderedPageBreak/>
+        <w:t>PN</w:t>
+      </w:r>
+      <w:r>
+        <w:rPr>
+          <w:rFonts w:ascii="Times New Roman" w:hAnsi="Times New Roman" w:cs="Times New Roman"/>
+          <w:b/>
+          <w:bCs/>
+          <w:sz w:val="24"/>
+          <w:szCs w:val="24"/>
+          <w:lang w:val="es-ES" w:eastAsia="es-PE"/>
+        </w:rPr>
+        <w:t>5</w:t>
+      </w:r>
+      <w:r>
+        <w:rPr>
+          <w:rFonts w:ascii="Times New Roman" w:hAnsi="Times New Roman" w:cs="Times New Roman"/>
+          <w:b/>
+          <w:bCs/>
+          <w:sz w:val="24"/>
+          <w:szCs w:val="24"/>
+          <w:lang w:val="es-ES" w:eastAsia="es-PE"/>
+        </w:rPr>
+        <w:t xml:space="preserve"> – Tramite de constancia de ingreso digital</w:t>
+      </w:r>
+    </w:p>
     <w:p>
       <w:pPr>
         <w:jc w:val="center"/>
       </w:pPr>
     </w:p>
     <w:p>
-      <w:pPr>
-        <w:jc w:val="center"/>
-      </w:pPr>
-    </w:p>
-    <w:p>
-      <w:pPr>
-        <w:jc w:val="center"/>
-      </w:pPr>
-    </w:p>
-    <w:p>
-      <w:pPr>
-        <w:jc w:val="center"/>
-      </w:pPr>
-    </w:p>
-    <w:p>
-      <w:pPr>
-        <w:jc w:val="center"/>
-      </w:pPr>
-    </w:p>
-    <w:p>
-      <w:pPr>
-        <w:jc w:val="center"/>
-      </w:pPr>
-    </w:p>
-    <w:p>
-      <w:pPr>
-        <w:jc w:val="center"/>
-      </w:pPr>
-    </w:p>
-    <w:p>
-      <w:pPr>
-        <w:jc w:val="center"/>
-      </w:pPr>
-    </w:p>
-    <w:p>
-      <w:bookmarkStart w:id="0" w:name="_GoBack"/>
       <w:r>
         <w:rPr>
           <w:noProof/>
           <w:lang w:eastAsia="es-PE"/>
         </w:rPr>
-        <w:lastRenderedPageBreak/>
         <w:drawing>
-          <wp:anchor distT="0" distB="0" distL="114300" distR="114300" simplePos="0" relativeHeight="251659264" behindDoc="0" locked="0" layoutInCell="1" allowOverlap="1">
+          <wp:anchor distT="0" distB="0" distL="114300" distR="114300" simplePos="0" relativeHeight="251659264" behindDoc="0" locked="0" layoutInCell="1" allowOverlap="1" wp14:anchorId="259E4724" wp14:editId="441BEB7F">
             <wp:simplePos x="0" y="0"/>
             <wp:positionH relativeFrom="column">
               <wp:posOffset>-293370</wp:posOffset>
@@ -646,7 +970,7 @@
                     <pic:cNvPicPr/>
                   </pic:nvPicPr>
                   <pic:blipFill rotWithShape="1">
-                    <a:blip r:embed="rId6">
+                    <a:blip r:embed="rId9">
                       <a:extLst>
                         <a:ext uri="{28A0092B-C50C-407E-A947-70E740481C1C}">
                           <a14:useLocalDpi xmlns:a14="http://schemas.microsoft.com/office/drawing/2010/main" val="0"/>
@@ -685,7 +1009,6 @@
           </wp:anchor>
         </w:drawing>
       </w:r>
-      <w:bookmarkEnd w:id="0"/>
     </w:p>
     <w:sectPr>
       <w:pgSz w:w="11906" w:h="16838"/>
@@ -698,8 +1021,352 @@
 </file>
 
 <file path=word/numbering.xml><?xml version="1.0" encoding="utf-8"?>
-<w:numbering xmlns:wpc="http://schemas.microsoft.com/office/word/2010/wordprocessingCanvas" xmlns:mc="http://schemas.openxmlformats.org/markup-compatibility/2006" xmlns:o="urn:schemas-microsoft-com:office:office" xmlns:r="http://schemas.openxmlformats.org/officeDocument/2006/relationships" xmlns:m="http://schemas.openxmlformats.org/officeDocument/2006/math" xmlns:v="urn:schemas-microsoft-com:vml" xmlns:wp14="http://schemas.microsoft.com/office/word/2010/wordprocessingDrawing" xmlns:wp="http://schemas.openxmlformats.org/drawingml/2006/wordprocessingDrawing" xmlns:w10="urn:schemas-microsoft-com:office:word" xmlns:w="http://schemas.openxmlformats.org/wordprocessingml/2006/main" xmlns:w14="http://schemas.microsoft.com/office/word/2010/wordml" xmlns:w15="http://schemas.microsoft.com/office/word/2012/wordml" xmlns:wpg="http://schemas.microsoft.com/office/word/2010/wordprocessingGroup" xmlns:wpi="http://schemas.microsoft.com/office/word/2010/wordprocessingInk" xmlns:wne="http://schemas.microsoft.com/office/word/2006/wordml" xmlns:wps="http://schemas.microsoft.com/office/word/2010/wordprocessingShape" mc:Ignorable="w14 w15 wp14">
+<w:numbering xmlns:wpc="http://schemas.microsoft.com/office/word/2010/wordprocessingCanvas" xmlns:cx="http://schemas.microsoft.com/office/drawing/2014/chartex" xmlns:cx1="http://schemas.microsoft.com/office/drawing/2015/9/8/chartex" xmlns:cx2="http://schemas.microsoft.com/office/drawing/2015/10/21/chartex" xmlns:cx3="http://schemas.microsoft.com/office/drawing/2016/5/9/chartex" xmlns:cx4="http://schemas.microsoft.com/office/drawing/2016/5/10/chartex" xmlns:cx5="http://schemas.microsoft.com/office/drawing/2016/5/11/chartex" xmlns:cx6="http://schemas.microsoft.com/office/drawing/2016/5/12/chartex" xmlns:cx7="http://schemas.microsoft.com/office/drawing/2016/5/13/chartex" xmlns:cx8="http://schemas.microsoft.com/office/drawing/2016/5/14/chartex" xmlns:mc="http://schemas.openxmlformats.org/markup-compatibility/2006" xmlns:aink="http://schemas.microsoft.com/office/drawing/2016/ink" xmlns:am3d="http://schemas.microsoft.com/office/drawing/2017/model3d" xmlns:o="urn:schemas-microsoft-com:office:office" xmlns:r="http://schemas.openxmlformats.org/officeDocument/2006/relationships" xmlns:m="http://schemas.openxmlformats.org/officeDocument/2006/math" xmlns:v="urn:schemas-microsoft-com:vml" xmlns:wp14="http://schemas.microsoft.com/office/word/2010/wordprocessingDrawing" xmlns:wp="http://schemas.openxmlformats.org/drawingml/2006/wordprocessingDrawing" xmlns:w10="urn:schemas-microsoft-com:office:word" xmlns:w="http://schemas.openxmlformats.org/wordprocessingml/2006/main" xmlns:w14="http://schemas.microsoft.com/office/word/2010/wordml" xmlns:w15="http://schemas.microsoft.com/office/word/2012/wordml" xmlns:w16cex="http://schemas.microsoft.com/office/word/2018/wordml/cex" xmlns:w16cid="http://schemas.microsoft.com/office/word/2016/wordml/cid" xmlns:w16="http://schemas.microsoft.com/office/word/2018/wordml" xmlns:w16se="http://schemas.microsoft.com/office/word/2015/wordml/symex" xmlns:wpg="http://schemas.microsoft.com/office/word/2010/wordprocessingGroup" xmlns:wpi="http://schemas.microsoft.com/office/word/2010/wordprocessingInk" xmlns:wne="http://schemas.microsoft.com/office/word/2006/wordml" xmlns:wps="http://schemas.microsoft.com/office/word/2010/wordprocessingShape" mc:Ignorable="w14 w15 w16se w16cid w16 w16cex wp14">
   <w:abstractNum w:abstractNumId="0" w15:restartNumberingAfterBreak="0">
+    <w:nsid w:val="182E4BD6"/>
+    <w:multiLevelType w:val="hybridMultilevel"/>
+    <w:tmpl w:val="CC905546"/>
+    <w:lvl w:ilvl="0" w:tplc="280A000F">
+      <w:start w:val="1"/>
+      <w:numFmt w:val="decimal"/>
+      <w:lvlText w:val="%1."/>
+      <w:lvlJc w:val="left"/>
+      <w:pPr>
+        <w:ind w:left="720" w:hanging="360"/>
+      </w:pPr>
+    </w:lvl>
+    <w:lvl w:ilvl="1" w:tplc="280A0019" w:tentative="1">
+      <w:start w:val="1"/>
+      <w:numFmt w:val="lowerLetter"/>
+      <w:lvlText w:val="%2."/>
+      <w:lvlJc w:val="left"/>
+      <w:pPr>
+        <w:ind w:left="1440" w:hanging="360"/>
+      </w:pPr>
+    </w:lvl>
+    <w:lvl w:ilvl="2" w:tplc="280A001B" w:tentative="1">
+      <w:start w:val="1"/>
+      <w:numFmt w:val="lowerRoman"/>
+      <w:lvlText w:val="%3."/>
+      <w:lvlJc w:val="right"/>
+      <w:pPr>
+        <w:ind w:left="2160" w:hanging="180"/>
+      </w:pPr>
+    </w:lvl>
+    <w:lvl w:ilvl="3" w:tplc="280A000F" w:tentative="1">
+      <w:start w:val="1"/>
+      <w:numFmt w:val="decimal"/>
+      <w:lvlText w:val="%4."/>
+      <w:lvlJc w:val="left"/>
+      <w:pPr>
+        <w:ind w:left="2880" w:hanging="360"/>
+      </w:pPr>
+    </w:lvl>
+    <w:lvl w:ilvl="4" w:tplc="280A0019" w:tentative="1">
+      <w:start w:val="1"/>
+      <w:numFmt w:val="lowerLetter"/>
+      <w:lvlText w:val="%5."/>
+      <w:lvlJc w:val="left"/>
+      <w:pPr>
+        <w:ind w:left="3600" w:hanging="360"/>
+      </w:pPr>
+    </w:lvl>
+    <w:lvl w:ilvl="5" w:tplc="280A001B" w:tentative="1">
+      <w:start w:val="1"/>
+      <w:numFmt w:val="lowerRoman"/>
+      <w:lvlText w:val="%6."/>
+      <w:lvlJc w:val="right"/>
+      <w:pPr>
+        <w:ind w:left="4320" w:hanging="180"/>
+      </w:pPr>
+    </w:lvl>
+    <w:lvl w:ilvl="6" w:tplc="280A000F" w:tentative="1">
+      <w:start w:val="1"/>
+      <w:numFmt w:val="decimal"/>
+      <w:lvlText w:val="%7."/>
+      <w:lvlJc w:val="left"/>
+      <w:pPr>
+        <w:ind w:left="5040" w:hanging="360"/>
+      </w:pPr>
+    </w:lvl>
+    <w:lvl w:ilvl="7" w:tplc="280A0019" w:tentative="1">
+      <w:start w:val="1"/>
+      <w:numFmt w:val="lowerLetter"/>
+      <w:lvlText w:val="%8."/>
+      <w:lvlJc w:val="left"/>
+      <w:pPr>
+        <w:ind w:left="5760" w:hanging="360"/>
+      </w:pPr>
+    </w:lvl>
+    <w:lvl w:ilvl="8" w:tplc="280A001B" w:tentative="1">
+      <w:start w:val="1"/>
+      <w:numFmt w:val="lowerRoman"/>
+      <w:lvlText w:val="%9."/>
+      <w:lvlJc w:val="right"/>
+      <w:pPr>
+        <w:ind w:left="6480" w:hanging="180"/>
+      </w:pPr>
+    </w:lvl>
+  </w:abstractNum>
+  <w:abstractNum w:abstractNumId="1" w15:restartNumberingAfterBreak="0">
+    <w:nsid w:val="3CE43064"/>
+    <w:multiLevelType w:val="hybridMultilevel"/>
+    <w:tmpl w:val="CC905546"/>
+    <w:lvl w:ilvl="0" w:tplc="280A000F">
+      <w:start w:val="1"/>
+      <w:numFmt w:val="decimal"/>
+      <w:lvlText w:val="%1."/>
+      <w:lvlJc w:val="left"/>
+      <w:pPr>
+        <w:ind w:left="720" w:hanging="360"/>
+      </w:pPr>
+    </w:lvl>
+    <w:lvl w:ilvl="1" w:tplc="280A0019" w:tentative="1">
+      <w:start w:val="1"/>
+      <w:numFmt w:val="lowerLetter"/>
+      <w:lvlText w:val="%2."/>
+      <w:lvlJc w:val="left"/>
+      <w:pPr>
+        <w:ind w:left="1440" w:hanging="360"/>
+      </w:pPr>
+    </w:lvl>
+    <w:lvl w:ilvl="2" w:tplc="280A001B" w:tentative="1">
+      <w:start w:val="1"/>
+      <w:numFmt w:val="lowerRoman"/>
+      <w:lvlText w:val="%3."/>
+      <w:lvlJc w:val="right"/>
+      <w:pPr>
+        <w:ind w:left="2160" w:hanging="180"/>
+      </w:pPr>
+    </w:lvl>
+    <w:lvl w:ilvl="3" w:tplc="280A000F" w:tentative="1">
+      <w:start w:val="1"/>
+      <w:numFmt w:val="decimal"/>
+      <w:lvlText w:val="%4."/>
+      <w:lvlJc w:val="left"/>
+      <w:pPr>
+        <w:ind w:left="2880" w:hanging="360"/>
+      </w:pPr>
+    </w:lvl>
+    <w:lvl w:ilvl="4" w:tplc="280A0019" w:tentative="1">
+      <w:start w:val="1"/>
+      <w:numFmt w:val="lowerLetter"/>
+      <w:lvlText w:val="%5."/>
+      <w:lvlJc w:val="left"/>
+      <w:pPr>
+        <w:ind w:left="3600" w:hanging="360"/>
+      </w:pPr>
+    </w:lvl>
+    <w:lvl w:ilvl="5" w:tplc="280A001B" w:tentative="1">
+      <w:start w:val="1"/>
+      <w:numFmt w:val="lowerRoman"/>
+      <w:lvlText w:val="%6."/>
+      <w:lvlJc w:val="right"/>
+      <w:pPr>
+        <w:ind w:left="4320" w:hanging="180"/>
+      </w:pPr>
+    </w:lvl>
+    <w:lvl w:ilvl="6" w:tplc="280A000F" w:tentative="1">
+      <w:start w:val="1"/>
+      <w:numFmt w:val="decimal"/>
+      <w:lvlText w:val="%7."/>
+      <w:lvlJc w:val="left"/>
+      <w:pPr>
+        <w:ind w:left="5040" w:hanging="360"/>
+      </w:pPr>
+    </w:lvl>
+    <w:lvl w:ilvl="7" w:tplc="280A0019" w:tentative="1">
+      <w:start w:val="1"/>
+      <w:numFmt w:val="lowerLetter"/>
+      <w:lvlText w:val="%8."/>
+      <w:lvlJc w:val="left"/>
+      <w:pPr>
+        <w:ind w:left="5760" w:hanging="360"/>
+      </w:pPr>
+    </w:lvl>
+    <w:lvl w:ilvl="8" w:tplc="280A001B" w:tentative="1">
+      <w:start w:val="1"/>
+      <w:numFmt w:val="lowerRoman"/>
+      <w:lvlText w:val="%9."/>
+      <w:lvlJc w:val="right"/>
+      <w:pPr>
+        <w:ind w:left="6480" w:hanging="180"/>
+      </w:pPr>
+    </w:lvl>
+  </w:abstractNum>
+  <w:abstractNum w:abstractNumId="2" w15:restartNumberingAfterBreak="0">
+    <w:nsid w:val="422D727E"/>
+    <w:multiLevelType w:val="hybridMultilevel"/>
+    <w:tmpl w:val="CC905546"/>
+    <w:lvl w:ilvl="0" w:tplc="280A000F">
+      <w:start w:val="1"/>
+      <w:numFmt w:val="decimal"/>
+      <w:lvlText w:val="%1."/>
+      <w:lvlJc w:val="left"/>
+      <w:pPr>
+        <w:ind w:left="720" w:hanging="360"/>
+      </w:pPr>
+    </w:lvl>
+    <w:lvl w:ilvl="1" w:tplc="280A0019" w:tentative="1">
+      <w:start w:val="1"/>
+      <w:numFmt w:val="lowerLetter"/>
+      <w:lvlText w:val="%2."/>
+      <w:lvlJc w:val="left"/>
+      <w:pPr>
+        <w:ind w:left="1440" w:hanging="360"/>
+      </w:pPr>
+    </w:lvl>
+    <w:lvl w:ilvl="2" w:tplc="280A001B" w:tentative="1">
+      <w:start w:val="1"/>
+      <w:numFmt w:val="lowerRoman"/>
+      <w:lvlText w:val="%3."/>
+      <w:lvlJc w:val="right"/>
+      <w:pPr>
+        <w:ind w:left="2160" w:hanging="180"/>
+      </w:pPr>
+    </w:lvl>
+    <w:lvl w:ilvl="3" w:tplc="280A000F" w:tentative="1">
+      <w:start w:val="1"/>
+      <w:numFmt w:val="decimal"/>
+      <w:lvlText w:val="%4."/>
+      <w:lvlJc w:val="left"/>
+      <w:pPr>
+        <w:ind w:left="2880" w:hanging="360"/>
+      </w:pPr>
+    </w:lvl>
+    <w:lvl w:ilvl="4" w:tplc="280A0019" w:tentative="1">
+      <w:start w:val="1"/>
+      <w:numFmt w:val="lowerLetter"/>
+      <w:lvlText w:val="%5."/>
+      <w:lvlJc w:val="left"/>
+      <w:pPr>
+        <w:ind w:left="3600" w:hanging="360"/>
+      </w:pPr>
+    </w:lvl>
+    <w:lvl w:ilvl="5" w:tplc="280A001B" w:tentative="1">
+      <w:start w:val="1"/>
+      <w:numFmt w:val="lowerRoman"/>
+      <w:lvlText w:val="%6."/>
+      <w:lvlJc w:val="right"/>
+      <w:pPr>
+        <w:ind w:left="4320" w:hanging="180"/>
+      </w:pPr>
+    </w:lvl>
+    <w:lvl w:ilvl="6" w:tplc="280A000F" w:tentative="1">
+      <w:start w:val="1"/>
+      <w:numFmt w:val="decimal"/>
+      <w:lvlText w:val="%7."/>
+      <w:lvlJc w:val="left"/>
+      <w:pPr>
+        <w:ind w:left="5040" w:hanging="360"/>
+      </w:pPr>
+    </w:lvl>
+    <w:lvl w:ilvl="7" w:tplc="280A0019" w:tentative="1">
+      <w:start w:val="1"/>
+      <w:numFmt w:val="lowerLetter"/>
+      <w:lvlText w:val="%8."/>
+      <w:lvlJc w:val="left"/>
+      <w:pPr>
+        <w:ind w:left="5760" w:hanging="360"/>
+      </w:pPr>
+    </w:lvl>
+    <w:lvl w:ilvl="8" w:tplc="280A001B" w:tentative="1">
+      <w:start w:val="1"/>
+      <w:numFmt w:val="lowerRoman"/>
+      <w:lvlText w:val="%9."/>
+      <w:lvlJc w:val="right"/>
+      <w:pPr>
+        <w:ind w:left="6480" w:hanging="180"/>
+      </w:pPr>
+    </w:lvl>
+  </w:abstractNum>
+  <w:abstractNum w:abstractNumId="3" w15:restartNumberingAfterBreak="0">
+    <w:nsid w:val="6C7B709F"/>
+    <w:multiLevelType w:val="hybridMultilevel"/>
+    <w:tmpl w:val="CC905546"/>
+    <w:lvl w:ilvl="0" w:tplc="280A000F">
+      <w:start w:val="1"/>
+      <w:numFmt w:val="decimal"/>
+      <w:lvlText w:val="%1."/>
+      <w:lvlJc w:val="left"/>
+      <w:pPr>
+        <w:ind w:left="720" w:hanging="360"/>
+      </w:pPr>
+    </w:lvl>
+    <w:lvl w:ilvl="1" w:tplc="280A0019" w:tentative="1">
+      <w:start w:val="1"/>
+      <w:numFmt w:val="lowerLetter"/>
+      <w:lvlText w:val="%2."/>
+      <w:lvlJc w:val="left"/>
+      <w:pPr>
+        <w:ind w:left="1440" w:hanging="360"/>
+      </w:pPr>
+    </w:lvl>
+    <w:lvl w:ilvl="2" w:tplc="280A001B" w:tentative="1">
+      <w:start w:val="1"/>
+      <w:numFmt w:val="lowerRoman"/>
+      <w:lvlText w:val="%3."/>
+      <w:lvlJc w:val="right"/>
+      <w:pPr>
+        <w:ind w:left="2160" w:hanging="180"/>
+      </w:pPr>
+    </w:lvl>
+    <w:lvl w:ilvl="3" w:tplc="280A000F" w:tentative="1">
+      <w:start w:val="1"/>
+      <w:numFmt w:val="decimal"/>
+      <w:lvlText w:val="%4."/>
+      <w:lvlJc w:val="left"/>
+      <w:pPr>
+        <w:ind w:left="2880" w:hanging="360"/>
+      </w:pPr>
+    </w:lvl>
+    <w:lvl w:ilvl="4" w:tplc="280A0019" w:tentative="1">
+      <w:start w:val="1"/>
+      <w:numFmt w:val="lowerLetter"/>
+      <w:lvlText w:val="%5."/>
+      <w:lvlJc w:val="left"/>
+      <w:pPr>
+        <w:ind w:left="3600" w:hanging="360"/>
+      </w:pPr>
+    </w:lvl>
+    <w:lvl w:ilvl="5" w:tplc="280A001B" w:tentative="1">
+      <w:start w:val="1"/>
+      <w:numFmt w:val="lowerRoman"/>
+      <w:lvlText w:val="%6."/>
+      <w:lvlJc w:val="right"/>
+      <w:pPr>
+        <w:ind w:left="4320" w:hanging="180"/>
+      </w:pPr>
+    </w:lvl>
+    <w:lvl w:ilvl="6" w:tplc="280A000F" w:tentative="1">
+      <w:start w:val="1"/>
+      <w:numFmt w:val="decimal"/>
+      <w:lvlText w:val="%7."/>
+      <w:lvlJc w:val="left"/>
+      <w:pPr>
+        <w:ind w:left="5040" w:hanging="360"/>
+      </w:pPr>
+    </w:lvl>
+    <w:lvl w:ilvl="7" w:tplc="280A0019" w:tentative="1">
+      <w:start w:val="1"/>
+      <w:numFmt w:val="lowerLetter"/>
+      <w:lvlText w:val="%8."/>
+      <w:lvlJc w:val="left"/>
+      <w:pPr>
+        <w:ind w:left="5760" w:hanging="360"/>
+      </w:pPr>
+    </w:lvl>
+    <w:lvl w:ilvl="8" w:tplc="280A001B" w:tentative="1">
+      <w:start w:val="1"/>
+      <w:numFmt w:val="lowerRoman"/>
+      <w:lvlText w:val="%9."/>
+      <w:lvlJc w:val="right"/>
+      <w:pPr>
+        <w:ind w:left="6480" w:hanging="180"/>
+      </w:pPr>
+    </w:lvl>
+  </w:abstractNum>
+  <w:abstractNum w:abstractNumId="4" w15:restartNumberingAfterBreak="0">
     <w:nsid w:val="6FA60048"/>
     <w:multiLevelType w:val="multilevel"/>
     <w:tmpl w:val="D64009FC"/>
@@ -812,7 +1479,7 @@
       </w:rPr>
     </w:lvl>
   </w:abstractNum>
-  <w:abstractNum w:abstractNumId="1" w15:restartNumberingAfterBreak="0">
+  <w:abstractNum w:abstractNumId="5" w15:restartNumberingAfterBreak="0">
     <w:nsid w:val="7607416D"/>
     <w:multiLevelType w:val="multilevel"/>
     <w:tmpl w:val="5A5C10AC"/>
@@ -919,16 +1586,28 @@
     </w:lvl>
   </w:abstractNum>
   <w:num w:numId="1">
+    <w:abstractNumId w:val="5"/>
+  </w:num>
+  <w:num w:numId="2">
+    <w:abstractNumId w:val="4"/>
+  </w:num>
+  <w:num w:numId="3">
+    <w:abstractNumId w:val="3"/>
+  </w:num>
+  <w:num w:numId="4">
+    <w:abstractNumId w:val="2"/>
+  </w:num>
+  <w:num w:numId="5">
     <w:abstractNumId w:val="1"/>
   </w:num>
-  <w:num w:numId="2">
+  <w:num w:numId="6">
     <w:abstractNumId w:val="0"/>
   </w:num>
 </w:numbering>
 </file>
 
 <file path=word/styles.xml><?xml version="1.0" encoding="utf-8"?>
-<w:styles xmlns:mc="http://schemas.openxmlformats.org/markup-compatibility/2006" xmlns:r="http://schemas.openxmlformats.org/officeDocument/2006/relationships" xmlns:w="http://schemas.openxmlformats.org/wordprocessingml/2006/main" xmlns:w14="http://schemas.microsoft.com/office/word/2010/wordml" xmlns:w15="http://schemas.microsoft.com/office/word/2012/wordml" mc:Ignorable="w14 w15">
+<w:styles xmlns:mc="http://schemas.openxmlformats.org/markup-compatibility/2006" xmlns:r="http://schemas.openxmlformats.org/officeDocument/2006/relationships" xmlns:w="http://schemas.openxmlformats.org/wordprocessingml/2006/main" xmlns:w14="http://schemas.microsoft.com/office/word/2010/wordml" xmlns:w15="http://schemas.microsoft.com/office/word/2012/wordml" xmlns:w16cex="http://schemas.microsoft.com/office/word/2018/wordml/cex" xmlns:w16cid="http://schemas.microsoft.com/office/word/2016/wordml/cid" xmlns:w16="http://schemas.microsoft.com/office/word/2018/wordml" xmlns:w16se="http://schemas.microsoft.com/office/word/2015/wordml/symex" mc:Ignorable="w14 w15 w16se w16cid w16 w16cex">
   <w:docDefaults>
     <w:rPrDefault>
       <w:rPr>
@@ -944,7 +1623,7 @@
       </w:pPr>
     </w:pPrDefault>
   </w:docDefaults>
-  <w:latentStyles w:defLockedState="0" w:defUIPriority="99" w:defSemiHidden="0" w:defUnhideWhenUsed="0" w:defQFormat="0" w:count="371">
+  <w:latentStyles w:defLockedState="0" w:defUIPriority="99" w:defSemiHidden="0" w:defUnhideWhenUsed="0" w:defQFormat="0" w:count="376">
     <w:lsdException w:name="Normal" w:uiPriority="0" w:qFormat="1"/>
     <w:lsdException w:name="heading 1" w:uiPriority="9" w:qFormat="1"/>
     <w:lsdException w:name="heading 2" w:semiHidden="1" w:uiPriority="9" w:unhideWhenUsed="1" w:qFormat="1"/>
@@ -1316,6 +1995,11 @@
     <w:lsdException w:name="List Table 5 Dark Accent 6" w:uiPriority="50"/>
     <w:lsdException w:name="List Table 6 Colorful Accent 6" w:uiPriority="51"/>
     <w:lsdException w:name="List Table 7 Colorful Accent 6" w:uiPriority="52"/>
+    <w:lsdException w:name="Mention" w:semiHidden="1" w:unhideWhenUsed="1"/>
+    <w:lsdException w:name="Smart Hyperlink" w:semiHidden="1" w:unhideWhenUsed="1"/>
+    <w:lsdException w:name="Hashtag" w:semiHidden="1" w:unhideWhenUsed="1"/>
+    <w:lsdException w:name="Unresolved Mention" w:semiHidden="1" w:unhideWhenUsed="1"/>
+    <w:lsdException w:name="Smart Link" w:semiHidden="1" w:unhideWhenUsed="1"/>
   </w:latentStyles>
   <w:style w:type="paragraph" w:default="1" w:styleId="Normal">
     <w:name w:val="Normal"/>
@@ -1703,7 +2387,7 @@
       <w:szCs w:val="21"/>
     </w:rPr>
   </w:style>
-  <w:style w:type="paragraph" w:styleId="TtulodeTDC">
+  <w:style w:type="paragraph" w:styleId="TtuloTDC">
     <w:name w:val="TOC Heading"/>
     <w:basedOn w:val="Ttulo1"/>
     <w:next w:val="Normal"/>
@@ -1718,6 +2402,17 @@
     <w:rPr>
       <w:lang w:eastAsia="es-PE"/>
     </w:rPr>
+  </w:style>
+  <w:style w:type="paragraph" w:styleId="Prrafodelista">
+    <w:name w:val="List Paragraph"/>
+    <w:basedOn w:val="Normal"/>
+    <w:uiPriority w:val="34"/>
+    <w:qFormat/>
+    <w:rsid w:val="004A0386"/>
+    <w:pPr>
+      <w:ind w:left="720"/>
+      <w:contextualSpacing/>
+    </w:pPr>
   </w:style>
 </w:styles>
 </file>

</xml_diff>